<commit_message>
Añadido informe de calidad III
Se ha creado un nuevo informe de calidad
</commit_message>
<xml_diff>
--- a/Docs/Quality Reports/Sprint03-QAReport.docx
+++ b/Docs/Quality Reports/Sprint03-QAReport.docx
@@ -1,6 +1,6 @@
 
 <file path=word/document.xml><?xml version="1.0" encoding="utf-8"?>
-<w:document xmlns:wpc="http://schemas.microsoft.com/office/word/2010/wordprocessingCanvas" xmlns:cx="http://schemas.microsoft.com/office/drawing/2014/chartex" xmlns:cx1="http://schemas.microsoft.com/office/drawing/2015/9/8/chartex" xmlns:cx2="http://schemas.microsoft.com/office/drawing/2015/10/21/chartex" xmlns:cx3="http://schemas.microsoft.com/office/drawing/2016/5/9/chartex" xmlns:cx4="http://schemas.microsoft.com/office/drawing/2016/5/10/chartex" xmlns:cx5="http://schemas.microsoft.com/office/drawing/2016/5/11/chartex" xmlns:cx6="http://schemas.microsoft.com/office/drawing/2016/5/12/chartex" xmlns:cx7="http://schemas.microsoft.com/office/drawing/2016/5/13/chartex" xmlns:cx8="http://schemas.microsoft.com/office/drawing/2016/5/14/chartex" xmlns:mc="http://schemas.openxmlformats.org/markup-compatibility/2006" xmlns:aink="http://schemas.microsoft.com/office/drawing/2016/ink" xmlns:am3d="http://schemas.microsoft.com/office/drawing/2017/model3d" xmlns:o="urn:schemas-microsoft-com:office:office" xmlns:r="http://schemas.openxmlformats.org/officeDocument/2006/relationships" xmlns:m="http://schemas.openxmlformats.org/officeDocument/2006/math" xmlns:v="urn:schemas-microsoft-com:vml" xmlns:wp14="http://schemas.microsoft.com/office/word/2010/wordprocessingDrawing" xmlns:wp="http://schemas.openxmlformats.org/drawingml/2006/wordprocessingDrawing" xmlns:w10="urn:schemas-microsoft-com:office:word" xmlns:w="http://schemas.openxmlformats.org/wordprocessingml/2006/main" xmlns:w14="http://schemas.microsoft.com/office/word/2010/wordml" xmlns:w15="http://schemas.microsoft.com/office/word/2012/wordml" xmlns:w16cex="http://schemas.microsoft.com/office/word/2018/wordml/cex" xmlns:w16cid="http://schemas.microsoft.com/office/word/2016/wordml/cid" xmlns:w16="http://schemas.microsoft.com/office/word/2018/wordml" xmlns:w16se="http://schemas.microsoft.com/office/word/2015/wordml/symex" xmlns:wpg="http://schemas.microsoft.com/office/word/2010/wordprocessingGroup" xmlns:wpi="http://schemas.microsoft.com/office/word/2010/wordprocessingInk" xmlns:wne="http://schemas.microsoft.com/office/word/2006/wordml" xmlns:wps="http://schemas.microsoft.com/office/word/2010/wordprocessingShape" mc:Ignorable="w14 w15 w16se w16cid w16 w16cex wp14">
+<w:document xmlns:wpc="http://schemas.microsoft.com/office/word/2010/wordprocessingCanvas" xmlns:mc="http://schemas.openxmlformats.org/markup-compatibility/2006" xmlns:o="urn:schemas-microsoft-com:office:office" xmlns:r="http://schemas.openxmlformats.org/officeDocument/2006/relationships" xmlns:m="http://schemas.openxmlformats.org/officeDocument/2006/math" xmlns:v="urn:schemas-microsoft-com:vml" xmlns:wp14="http://schemas.microsoft.com/office/word/2010/wordprocessingDrawing" xmlns:wp="http://schemas.openxmlformats.org/drawingml/2006/wordprocessingDrawing" xmlns:w10="urn:schemas-microsoft-com:office:word" xmlns:w="http://schemas.openxmlformats.org/wordprocessingml/2006/main" xmlns:w14="http://schemas.microsoft.com/office/word/2010/wordml" xmlns:w15="http://schemas.microsoft.com/office/word/2012/wordml" xmlns:wpg="http://schemas.microsoft.com/office/word/2010/wordprocessingGroup" xmlns:wpi="http://schemas.microsoft.com/office/word/2010/wordprocessingInk" xmlns:wne="http://schemas.microsoft.com/office/word/2006/wordml" xmlns:wps="http://schemas.microsoft.com/office/word/2010/wordprocessingShape" mc:Ignorable="w14 w15 wp14">
   <w:body>
     <w:p>
       <w:pPr>
@@ -122,6 +122,7 @@
       <w:r>
         <w:rPr>
           <w:noProof/>
+          <w:lang w:eastAsia="es-ES"/>
         </w:rPr>
         <w:drawing>
           <wp:inline distT="0" distB="0" distL="0" distR="0" wp14:anchorId="6553A8F6" wp14:editId="75B184AB">
@@ -226,16 +227,6 @@
         <w:spacing w:line="360" w:lineRule="auto"/>
         <w:jc w:val="both"/>
         <w:rPr>
-          <w:sz w:val="24"/>
-          <w:szCs w:val="24"/>
-        </w:rPr>
-      </w:pPr>
-    </w:p>
-    <w:p>
-      <w:pPr>
-        <w:spacing w:line="360" w:lineRule="auto"/>
-        <w:jc w:val="both"/>
-        <w:rPr>
           <w:b/>
           <w:sz w:val="24"/>
           <w:szCs w:val="24"/>
@@ -276,7 +267,39 @@
           <w:sz w:val="24"/>
           <w:szCs w:val="24"/>
         </w:rPr>
-        <w:t>r los 9 security hotspots con severidad baja</w:t>
+        <w:t xml:space="preserve">r los 9 </w:t>
+      </w:r>
+      <w:proofErr w:type="spellStart"/>
+      <w:r>
+        <w:rPr>
+          <w:sz w:val="24"/>
+          <w:szCs w:val="24"/>
+        </w:rPr>
+        <w:t>security</w:t>
+      </w:r>
+      <w:proofErr w:type="spellEnd"/>
+      <w:r>
+        <w:rPr>
+          <w:sz w:val="24"/>
+          <w:szCs w:val="24"/>
+        </w:rPr>
+        <w:t xml:space="preserve"> </w:t>
+      </w:r>
+      <w:proofErr w:type="spellStart"/>
+      <w:r>
+        <w:rPr>
+          <w:sz w:val="24"/>
+          <w:szCs w:val="24"/>
+        </w:rPr>
+        <w:t>hotspots</w:t>
+      </w:r>
+      <w:proofErr w:type="spellEnd"/>
+      <w:r>
+        <w:rPr>
+          <w:sz w:val="24"/>
+          <w:szCs w:val="24"/>
+        </w:rPr>
+        <w:t xml:space="preserve"> con severidad baja</w:t>
       </w:r>
       <w:r>
         <w:rPr>
@@ -330,22 +353,88 @@
           <w:sz w:val="24"/>
           <w:szCs w:val="24"/>
         </w:rPr>
-        <w:t>restarían un total de 9 security hotspots, logrando pasar el review de los</w:t>
-      </w:r>
-      <w:r>
-        <w:rPr>
-          <w:sz w:val="24"/>
-          <w:szCs w:val="24"/>
-        </w:rPr>
-        <w:t xml:space="preserve"> security</w:t>
-      </w:r>
-      <w:r>
-        <w:rPr>
-          <w:sz w:val="24"/>
-          <w:szCs w:val="24"/>
-        </w:rPr>
-        <w:t xml:space="preserve"> hotspots</w:t>
-      </w:r>
+        <w:t xml:space="preserve">restarían un total de 9 </w:t>
+      </w:r>
+      <w:proofErr w:type="spellStart"/>
+      <w:r>
+        <w:rPr>
+          <w:sz w:val="24"/>
+          <w:szCs w:val="24"/>
+        </w:rPr>
+        <w:t>security</w:t>
+      </w:r>
+      <w:proofErr w:type="spellEnd"/>
+      <w:r>
+        <w:rPr>
+          <w:sz w:val="24"/>
+          <w:szCs w:val="24"/>
+        </w:rPr>
+        <w:t xml:space="preserve"> </w:t>
+      </w:r>
+      <w:proofErr w:type="spellStart"/>
+      <w:r>
+        <w:rPr>
+          <w:sz w:val="24"/>
+          <w:szCs w:val="24"/>
+        </w:rPr>
+        <w:t>hotspots</w:t>
+      </w:r>
+      <w:proofErr w:type="spellEnd"/>
+      <w:r>
+        <w:rPr>
+          <w:sz w:val="24"/>
+          <w:szCs w:val="24"/>
+        </w:rPr>
+        <w:t xml:space="preserve">, logrando pasar el </w:t>
+      </w:r>
+      <w:proofErr w:type="spellStart"/>
+      <w:r>
+        <w:rPr>
+          <w:sz w:val="24"/>
+          <w:szCs w:val="24"/>
+        </w:rPr>
+        <w:t>review</w:t>
+      </w:r>
+      <w:proofErr w:type="spellEnd"/>
+      <w:r>
+        <w:rPr>
+          <w:sz w:val="24"/>
+          <w:szCs w:val="24"/>
+        </w:rPr>
+        <w:t xml:space="preserve"> de los</w:t>
+      </w:r>
+      <w:r>
+        <w:rPr>
+          <w:sz w:val="24"/>
+          <w:szCs w:val="24"/>
+        </w:rPr>
+        <w:t xml:space="preserve"> </w:t>
+      </w:r>
+      <w:proofErr w:type="spellStart"/>
+      <w:r>
+        <w:rPr>
+          <w:sz w:val="24"/>
+          <w:szCs w:val="24"/>
+        </w:rPr>
+        <w:t>security</w:t>
+      </w:r>
+      <w:proofErr w:type="spellEnd"/>
+      <w:r>
+        <w:rPr>
+          <w:sz w:val="24"/>
+          <w:szCs w:val="24"/>
+        </w:rPr>
+        <w:t xml:space="preserve"> </w:t>
+      </w:r>
+      <w:proofErr w:type="spellStart"/>
+      <w:r>
+        <w:rPr>
+          <w:sz w:val="24"/>
+          <w:szCs w:val="24"/>
+        </w:rPr>
+        <w:t>hotspots</w:t>
+      </w:r>
+      <w:proofErr w:type="spellEnd"/>
       <w:r>
         <w:rPr>
           <w:sz w:val="24"/>
@@ -418,7 +507,7 @@
           <w:color w:val="D311A0"/>
           <w:sz w:val="28"/>
         </w:rPr>
-        <w:t>2</w:t>
+        <w:t>27</w:t>
       </w:r>
       <w:r>
         <w:rPr>
@@ -426,7 +515,7 @@
           <w:color w:val="D311A0"/>
           <w:sz w:val="28"/>
         </w:rPr>
-        <w:t>7</w:t>
+        <w:t xml:space="preserve"> </w:t>
       </w:r>
       <w:r>
         <w:rPr>
@@ -434,7 +523,7 @@
           <w:color w:val="D311A0"/>
           <w:sz w:val="28"/>
         </w:rPr>
-        <w:t xml:space="preserve"> </w:t>
+        <w:t>NOVIEMBRE</w:t>
       </w:r>
       <w:r>
         <w:rPr>
@@ -442,7 +531,7 @@
           <w:color w:val="D311A0"/>
           <w:sz w:val="28"/>
         </w:rPr>
-        <w:t>NOVIEMBRE</w:t>
+        <w:t xml:space="preserve"> 20</w:t>
       </w:r>
       <w:r>
         <w:rPr>
@@ -450,14 +539,6 @@
           <w:color w:val="D311A0"/>
           <w:sz w:val="28"/>
         </w:rPr>
-        <w:t xml:space="preserve"> 20</w:t>
-      </w:r>
-      <w:r>
-        <w:rPr>
-          <w:b/>
-          <w:color w:val="D311A0"/>
-          <w:sz w:val="28"/>
-        </w:rPr>
         <w:t>20</w:t>
       </w:r>
     </w:p>
@@ -498,6 +579,7 @@
       <w:r>
         <w:rPr>
           <w:noProof/>
+          <w:lang w:eastAsia="es-ES"/>
         </w:rPr>
         <w:drawing>
           <wp:inline distT="0" distB="0" distL="0" distR="0" wp14:anchorId="0A9A571B" wp14:editId="1A694C3B">
@@ -594,46 +676,61 @@
           <w:sz w:val="24"/>
           <w:szCs w:val="24"/>
         </w:rPr>
-        <w:t xml:space="preserve"> no</w:t>
-      </w:r>
-      <w:r>
-        <w:rPr>
-          <w:sz w:val="24"/>
-          <w:szCs w:val="24"/>
-        </w:rPr>
-        <w:t xml:space="preserve"> pasa los criterios de calidad definidos por la empresa, siendo la deuda técnica de </w:t>
-      </w:r>
-      <w:r>
-        <w:rPr>
-          <w:sz w:val="24"/>
-          <w:szCs w:val="24"/>
-        </w:rPr>
-        <w:t xml:space="preserve">4 </w:t>
-      </w:r>
-      <w:r>
-        <w:rPr>
-          <w:sz w:val="24"/>
-          <w:szCs w:val="24"/>
-        </w:rPr>
-        <w:t>horas</w:t>
-      </w:r>
-      <w:r>
-        <w:rPr>
-          <w:sz w:val="24"/>
-          <w:szCs w:val="24"/>
-        </w:rPr>
-        <w:t xml:space="preserve"> y 40 minutos, dicha deuda técnica se ha provocado gracias a los code smells dentro del codigo</w:t>
-      </w:r>
-    </w:p>
-    <w:p>
-      <w:pPr>
-        <w:spacing w:line="360" w:lineRule="auto"/>
-        <w:jc w:val="both"/>
-        <w:rPr>
-          <w:sz w:val="24"/>
-          <w:szCs w:val="24"/>
-        </w:rPr>
-      </w:pPr>
+        <w:t xml:space="preserve"> no pasa los criterios de calidad definidos por la empresa, siendo la deuda técnica de 4 horas y 40 minutos, dicha deuda técnica se ha provocado </w:t>
+      </w:r>
+      <w:r>
+        <w:rPr>
+          <w:sz w:val="24"/>
+          <w:szCs w:val="24"/>
+        </w:rPr>
+        <w:t>debido</w:t>
+      </w:r>
+      <w:r>
+        <w:rPr>
+          <w:sz w:val="24"/>
+          <w:szCs w:val="24"/>
+        </w:rPr>
+        <w:t xml:space="preserve"> a los </w:t>
+      </w:r>
+      <w:proofErr w:type="spellStart"/>
+      <w:r>
+        <w:rPr>
+          <w:sz w:val="24"/>
+          <w:szCs w:val="24"/>
+        </w:rPr>
+        <w:t>code</w:t>
+      </w:r>
+      <w:proofErr w:type="spellEnd"/>
+      <w:r>
+        <w:rPr>
+          <w:sz w:val="24"/>
+          <w:szCs w:val="24"/>
+        </w:rPr>
+        <w:t xml:space="preserve"> </w:t>
+      </w:r>
+      <w:proofErr w:type="spellStart"/>
+      <w:r>
+        <w:rPr>
+          <w:sz w:val="24"/>
+          <w:szCs w:val="24"/>
+        </w:rPr>
+        <w:t>smells</w:t>
+      </w:r>
+      <w:proofErr w:type="spellEnd"/>
+      <w:r>
+        <w:rPr>
+          <w:sz w:val="24"/>
+          <w:szCs w:val="24"/>
+        </w:rPr>
+        <w:t xml:space="preserve"> del </w:t>
+      </w:r>
+      <w:r>
+        <w:rPr>
+          <w:sz w:val="24"/>
+          <w:szCs w:val="24"/>
+        </w:rPr>
+        <w:t>código.</w:t>
+      </w:r>
     </w:p>
     <w:p>
       <w:pPr>
@@ -673,7 +770,39 @@
           <w:sz w:val="24"/>
           <w:szCs w:val="24"/>
         </w:rPr>
-        <w:t>Eliminar 3 code smells con severidad baja (variables no usadas).</w:t>
+        <w:t xml:space="preserve">Eliminar 3 </w:t>
+      </w:r>
+      <w:proofErr w:type="spellStart"/>
+      <w:r>
+        <w:rPr>
+          <w:sz w:val="24"/>
+          <w:szCs w:val="24"/>
+        </w:rPr>
+        <w:t>code</w:t>
+      </w:r>
+      <w:proofErr w:type="spellEnd"/>
+      <w:r>
+        <w:rPr>
+          <w:sz w:val="24"/>
+          <w:szCs w:val="24"/>
+        </w:rPr>
+        <w:t xml:space="preserve"> </w:t>
+      </w:r>
+      <w:proofErr w:type="spellStart"/>
+      <w:r>
+        <w:rPr>
+          <w:sz w:val="24"/>
+          <w:szCs w:val="24"/>
+        </w:rPr>
+        <w:t>smells</w:t>
+      </w:r>
+      <w:proofErr w:type="spellEnd"/>
+      <w:r>
+        <w:rPr>
+          <w:sz w:val="24"/>
+          <w:szCs w:val="24"/>
+        </w:rPr>
+        <w:t xml:space="preserve"> con severidad baja (variables no usadas).</w:t>
       </w:r>
     </w:p>
     <w:p>
@@ -695,7 +824,71 @@
           <w:sz w:val="24"/>
           <w:szCs w:val="24"/>
         </w:rPr>
-        <w:t>Eliminar 8 code smells con severidad baja(catch vacios).</w:t>
+        <w:t xml:space="preserve">Eliminar 8 </w:t>
+      </w:r>
+      <w:proofErr w:type="spellStart"/>
+      <w:r>
+        <w:rPr>
+          <w:sz w:val="24"/>
+          <w:szCs w:val="24"/>
+        </w:rPr>
+        <w:t>code</w:t>
+      </w:r>
+      <w:proofErr w:type="spellEnd"/>
+      <w:r>
+        <w:rPr>
+          <w:sz w:val="24"/>
+          <w:szCs w:val="24"/>
+        </w:rPr>
+        <w:t xml:space="preserve"> </w:t>
+      </w:r>
+      <w:proofErr w:type="spellStart"/>
+      <w:r>
+        <w:rPr>
+          <w:sz w:val="24"/>
+          <w:szCs w:val="24"/>
+        </w:rPr>
+        <w:t>smells</w:t>
+      </w:r>
+      <w:proofErr w:type="spellEnd"/>
+      <w:r>
+        <w:rPr>
+          <w:sz w:val="24"/>
+          <w:szCs w:val="24"/>
+        </w:rPr>
+        <w:t xml:space="preserve"> con severidad </w:t>
+      </w:r>
+      <w:proofErr w:type="gramStart"/>
+      <w:r>
+        <w:rPr>
+          <w:sz w:val="24"/>
+          <w:szCs w:val="24"/>
+        </w:rPr>
+        <w:t>baja(</w:t>
+      </w:r>
+      <w:proofErr w:type="gramEnd"/>
+      <w:r>
+        <w:rPr>
+          <w:sz w:val="24"/>
+          <w:szCs w:val="24"/>
+        </w:rPr>
+        <w:t xml:space="preserve">catch </w:t>
+      </w:r>
+      <w:proofErr w:type="spellStart"/>
+      <w:r>
+        <w:rPr>
+          <w:sz w:val="24"/>
+          <w:szCs w:val="24"/>
+        </w:rPr>
+        <w:t>vacios</w:t>
+      </w:r>
+      <w:proofErr w:type="spellEnd"/>
+      <w:r>
+        <w:rPr>
+          <w:sz w:val="24"/>
+          <w:szCs w:val="24"/>
+        </w:rPr>
+        <w:t>).</w:t>
       </w:r>
     </w:p>
     <w:p>
@@ -737,9 +930,562 @@
         </w:rPr>
         <w:t>que se cumplan los criterios de calidad, siendo la nueva deuda técnica menor a 4 horas y 10 minutos a 3 horas y 10 minutos</w:t>
       </w:r>
+      <w:r>
+        <w:rPr>
+          <w:sz w:val="24"/>
+          <w:szCs w:val="24"/>
+        </w:rPr>
+        <w:t>.</w:t>
+      </w:r>
+      <w:bookmarkStart w:id="0" w:name="_GoBack"/>
+      <w:bookmarkEnd w:id="0"/>
+    </w:p>
+    <w:p>
+      <w:pPr>
+        <w:rPr>
+          <w:sz w:val="24"/>
+          <w:szCs w:val="24"/>
+        </w:rPr>
+      </w:pPr>
+      <w:r>
+        <w:rPr>
+          <w:sz w:val="24"/>
+          <w:szCs w:val="24"/>
+        </w:rPr>
+        <w:br w:type="page"/>
+      </w:r>
+    </w:p>
+    <w:p>
+      <w:pPr>
+        <w:pStyle w:val="Ttulo2"/>
+        <w:jc w:val="both"/>
+        <w:rPr>
+          <w:b/>
+          <w:color w:val="D311A0"/>
+          <w:sz w:val="28"/>
+        </w:rPr>
+      </w:pPr>
+      <w:r>
+        <w:rPr>
+          <w:b/>
+          <w:color w:val="D311A0"/>
+          <w:sz w:val="28"/>
+        </w:rPr>
+        <w:lastRenderedPageBreak/>
+        <w:t xml:space="preserve">ANÁLISIS </w:t>
+      </w:r>
+      <w:r>
+        <w:rPr>
+          <w:b/>
+          <w:color w:val="D311A0"/>
+          <w:sz w:val="28"/>
+        </w:rPr>
+        <w:t>1</w:t>
+      </w:r>
+      <w:r>
+        <w:rPr>
+          <w:b/>
+          <w:color w:val="D311A0"/>
+          <w:sz w:val="28"/>
+        </w:rPr>
+        <w:t xml:space="preserve"> </w:t>
+      </w:r>
+      <w:r>
+        <w:rPr>
+          <w:b/>
+          <w:color w:val="D311A0"/>
+          <w:sz w:val="28"/>
+        </w:rPr>
+        <w:t>DICIEMBRE</w:t>
+      </w:r>
+      <w:r>
+        <w:rPr>
+          <w:b/>
+          <w:color w:val="D311A0"/>
+          <w:sz w:val="28"/>
+        </w:rPr>
+        <w:t xml:space="preserve"> 20</w:t>
+      </w:r>
+      <w:r>
+        <w:rPr>
+          <w:b/>
+          <w:color w:val="D311A0"/>
+          <w:sz w:val="28"/>
+        </w:rPr>
+        <w:t>20</w:t>
+      </w:r>
+    </w:p>
+    <w:p>
+      <w:pPr>
+        <w:jc w:val="both"/>
+      </w:pPr>
+    </w:p>
+    <w:p>
+      <w:pPr>
+        <w:spacing w:line="360" w:lineRule="auto"/>
+        <w:jc w:val="both"/>
+        <w:rPr>
+          <w:b/>
+          <w:sz w:val="24"/>
+          <w:szCs w:val="24"/>
+        </w:rPr>
+      </w:pPr>
+      <w:r>
+        <w:rPr>
+          <w:b/>
+          <w:sz w:val="24"/>
+          <w:szCs w:val="24"/>
+        </w:rPr>
+        <w:t>CAPTURA</w:t>
+      </w:r>
+    </w:p>
+    <w:p>
+      <w:pPr>
+        <w:spacing w:line="360" w:lineRule="auto"/>
+        <w:jc w:val="both"/>
+        <w:rPr>
+          <w:b/>
+          <w:sz w:val="24"/>
+          <w:szCs w:val="24"/>
+        </w:rPr>
+      </w:pPr>
+      <w:r>
+        <w:rPr>
+          <w:noProof/>
+          <w:lang w:eastAsia="es-ES"/>
+        </w:rPr>
+        <w:drawing>
+          <wp:inline distT="0" distB="0" distL="0" distR="0" wp14:anchorId="2B479173" wp14:editId="7FC71BBE">
+            <wp:extent cx="5400040" cy="721360"/>
+            <wp:effectExtent l="0" t="0" r="0" b="2540"/>
+            <wp:docPr id="4" name="Imagen 4"/>
+            <wp:cNvGraphicFramePr>
+              <a:graphicFrameLocks xmlns:a="http://schemas.openxmlformats.org/drawingml/2006/main" noChangeAspect="1"/>
+            </wp:cNvGraphicFramePr>
+            <a:graphic xmlns:a="http://schemas.openxmlformats.org/drawingml/2006/main">
+              <a:graphicData uri="http://schemas.openxmlformats.org/drawingml/2006/picture">
+                <pic:pic xmlns:pic="http://schemas.openxmlformats.org/drawingml/2006/picture">
+                  <pic:nvPicPr>
+                    <pic:cNvPr id="1" name=""/>
+                    <pic:cNvPicPr/>
+                  </pic:nvPicPr>
+                  <pic:blipFill>
+                    <a:blip r:embed="rId9"/>
+                    <a:stretch>
+                      <a:fillRect/>
+                    </a:stretch>
+                  </pic:blipFill>
+                  <pic:spPr>
+                    <a:xfrm>
+                      <a:off x="0" y="0"/>
+                      <a:ext cx="5400040" cy="721360"/>
+                    </a:xfrm>
+                    <a:prstGeom prst="rect">
+                      <a:avLst/>
+                    </a:prstGeom>
+                  </pic:spPr>
+                </pic:pic>
+              </a:graphicData>
+            </a:graphic>
+          </wp:inline>
+        </w:drawing>
+      </w:r>
+    </w:p>
+    <w:p>
+      <w:pPr>
+        <w:spacing w:line="360" w:lineRule="auto"/>
+        <w:jc w:val="both"/>
+        <w:rPr>
+          <w:b/>
+          <w:sz w:val="24"/>
+          <w:szCs w:val="24"/>
+        </w:rPr>
+      </w:pPr>
+    </w:p>
+    <w:p>
+      <w:pPr>
+        <w:spacing w:line="360" w:lineRule="auto"/>
+        <w:jc w:val="both"/>
+        <w:rPr>
+          <w:b/>
+          <w:sz w:val="24"/>
+          <w:szCs w:val="24"/>
+        </w:rPr>
+      </w:pPr>
+      <w:r>
+        <w:rPr>
+          <w:b/>
+          <w:sz w:val="24"/>
+          <w:szCs w:val="24"/>
+        </w:rPr>
+        <w:t>INCIDENCIAS</w:t>
+      </w:r>
+    </w:p>
+    <w:p>
+      <w:pPr>
+        <w:spacing w:line="360" w:lineRule="auto"/>
+        <w:jc w:val="both"/>
+        <w:rPr>
+          <w:sz w:val="24"/>
+          <w:szCs w:val="24"/>
+        </w:rPr>
+      </w:pPr>
+      <w:r>
+        <w:rPr>
+          <w:sz w:val="24"/>
+          <w:szCs w:val="24"/>
+        </w:rPr>
+        <w:t xml:space="preserve">El análisis no pasa los criterios de calidad de la organización debido a que la deuda técnica acumulada supera las 4 horas y 10 minutos. Esto es debido a la cantidad de </w:t>
+      </w:r>
+      <w:proofErr w:type="spellStart"/>
+      <w:r>
+        <w:rPr>
+          <w:sz w:val="24"/>
+          <w:szCs w:val="24"/>
+        </w:rPr>
+        <w:t>code</w:t>
+      </w:r>
+      <w:proofErr w:type="spellEnd"/>
+      <w:r>
+        <w:rPr>
+          <w:sz w:val="24"/>
+          <w:szCs w:val="24"/>
+        </w:rPr>
+        <w:t xml:space="preserve"> </w:t>
+      </w:r>
+      <w:proofErr w:type="spellStart"/>
+      <w:r>
+        <w:rPr>
+          <w:sz w:val="24"/>
+          <w:szCs w:val="24"/>
+        </w:rPr>
+        <w:t>smells</w:t>
+      </w:r>
+      <w:proofErr w:type="spellEnd"/>
+      <w:r>
+        <w:rPr>
+          <w:sz w:val="24"/>
+          <w:szCs w:val="24"/>
+        </w:rPr>
+        <w:t xml:space="preserve"> que se han ido acumulado en el proyecto, que en total suman 4 horas y 28 minutos de deuda técnica.</w:t>
+      </w:r>
+    </w:p>
+    <w:p>
+      <w:pPr>
+        <w:spacing w:line="360" w:lineRule="auto"/>
+        <w:jc w:val="both"/>
+        <w:rPr>
+          <w:b/>
+          <w:sz w:val="24"/>
+          <w:szCs w:val="24"/>
+        </w:rPr>
+      </w:pPr>
+      <w:r>
+        <w:rPr>
+          <w:b/>
+          <w:sz w:val="24"/>
+          <w:szCs w:val="24"/>
+        </w:rPr>
+        <w:t>PLAN DE ACCIÓN</w:t>
+      </w:r>
+    </w:p>
+    <w:p>
+      <w:pPr>
+        <w:pStyle w:val="Prrafodelista"/>
+        <w:numPr>
+          <w:ilvl w:val="0"/>
+          <w:numId w:val="14"/>
+        </w:numPr>
+        <w:spacing w:line="360" w:lineRule="auto"/>
+        <w:jc w:val="both"/>
+        <w:rPr>
+          <w:sz w:val="24"/>
+          <w:szCs w:val="24"/>
+        </w:rPr>
+      </w:pPr>
+      <w:r>
+        <w:rPr>
+          <w:sz w:val="24"/>
+          <w:szCs w:val="24"/>
+        </w:rPr>
+        <w:t xml:space="preserve">Arreglar los 2 </w:t>
+      </w:r>
+      <w:proofErr w:type="spellStart"/>
+      <w:r>
+        <w:rPr>
+          <w:sz w:val="24"/>
+          <w:szCs w:val="24"/>
+        </w:rPr>
+        <w:t>code</w:t>
+      </w:r>
+      <w:proofErr w:type="spellEnd"/>
+      <w:r>
+        <w:rPr>
+          <w:sz w:val="24"/>
+          <w:szCs w:val="24"/>
+        </w:rPr>
+        <w:t xml:space="preserve"> </w:t>
+      </w:r>
+      <w:proofErr w:type="spellStart"/>
+      <w:r>
+        <w:rPr>
+          <w:sz w:val="24"/>
+          <w:szCs w:val="24"/>
+        </w:rPr>
+        <w:t>smells</w:t>
+      </w:r>
+      <w:proofErr w:type="spellEnd"/>
+      <w:r>
+        <w:rPr>
+          <w:sz w:val="24"/>
+          <w:szCs w:val="24"/>
+        </w:rPr>
+        <w:t xml:space="preserve"> con severidad bloqueante que en total suman 20 minutos de deuda técnica.</w:t>
+      </w:r>
+    </w:p>
+    <w:p>
+      <w:pPr>
+        <w:pStyle w:val="Prrafodelista"/>
+        <w:numPr>
+          <w:ilvl w:val="0"/>
+          <w:numId w:val="14"/>
+        </w:numPr>
+        <w:spacing w:line="360" w:lineRule="auto"/>
+        <w:jc w:val="both"/>
+        <w:rPr>
+          <w:sz w:val="24"/>
+          <w:szCs w:val="24"/>
+        </w:rPr>
+      </w:pPr>
+      <w:r>
+        <w:rPr>
+          <w:sz w:val="24"/>
+          <w:szCs w:val="24"/>
+        </w:rPr>
+        <w:t xml:space="preserve">Arreglar los 3 </w:t>
+      </w:r>
+      <w:proofErr w:type="spellStart"/>
+      <w:r>
+        <w:rPr>
+          <w:sz w:val="24"/>
+          <w:szCs w:val="24"/>
+        </w:rPr>
+        <w:t>code</w:t>
+      </w:r>
+      <w:proofErr w:type="spellEnd"/>
+      <w:r>
+        <w:rPr>
+          <w:sz w:val="24"/>
+          <w:szCs w:val="24"/>
+        </w:rPr>
+        <w:t xml:space="preserve"> </w:t>
+      </w:r>
+      <w:proofErr w:type="spellStart"/>
+      <w:r>
+        <w:rPr>
+          <w:sz w:val="24"/>
+          <w:szCs w:val="24"/>
+        </w:rPr>
+        <w:t>smells</w:t>
+      </w:r>
+      <w:proofErr w:type="spellEnd"/>
+      <w:r>
+        <w:rPr>
+          <w:sz w:val="24"/>
+          <w:szCs w:val="24"/>
+        </w:rPr>
+        <w:t xml:space="preserve"> con severidad critica que en total suman 24 minutos de deuda técnica.</w:t>
+      </w:r>
+    </w:p>
+    <w:p>
+      <w:pPr>
+        <w:pStyle w:val="Prrafodelista"/>
+        <w:numPr>
+          <w:ilvl w:val="0"/>
+          <w:numId w:val="14"/>
+        </w:numPr>
+        <w:spacing w:line="360" w:lineRule="auto"/>
+        <w:jc w:val="both"/>
+        <w:rPr>
+          <w:sz w:val="24"/>
+          <w:szCs w:val="24"/>
+        </w:rPr>
+      </w:pPr>
+      <w:r>
+        <w:rPr>
+          <w:sz w:val="24"/>
+          <w:szCs w:val="24"/>
+        </w:rPr>
+        <w:t xml:space="preserve">Arreglar los 3 principales </w:t>
+      </w:r>
+      <w:proofErr w:type="spellStart"/>
+      <w:r>
+        <w:rPr>
+          <w:sz w:val="24"/>
+          <w:szCs w:val="24"/>
+        </w:rPr>
+        <w:t>code</w:t>
+      </w:r>
+      <w:proofErr w:type="spellEnd"/>
+      <w:r>
+        <w:rPr>
+          <w:sz w:val="24"/>
+          <w:szCs w:val="24"/>
+        </w:rPr>
+        <w:t xml:space="preserve"> </w:t>
+      </w:r>
+      <w:proofErr w:type="spellStart"/>
+      <w:r>
+        <w:rPr>
+          <w:sz w:val="24"/>
+          <w:szCs w:val="24"/>
+        </w:rPr>
+        <w:t>smells</w:t>
+      </w:r>
+      <w:proofErr w:type="spellEnd"/>
+      <w:r>
+        <w:rPr>
+          <w:sz w:val="24"/>
+          <w:szCs w:val="24"/>
+        </w:rPr>
+        <w:t xml:space="preserve"> con severidad </w:t>
+      </w:r>
+      <w:proofErr w:type="spellStart"/>
+      <w:r>
+        <w:rPr>
+          <w:sz w:val="24"/>
+          <w:szCs w:val="24"/>
+        </w:rPr>
+        <w:t>major</w:t>
+      </w:r>
+      <w:proofErr w:type="spellEnd"/>
+      <w:r>
+        <w:rPr>
+          <w:sz w:val="24"/>
+          <w:szCs w:val="24"/>
+        </w:rPr>
+        <w:t xml:space="preserve"> que en total suman 25 minutos de deuda técnica.</w:t>
+      </w:r>
+    </w:p>
+    <w:p>
+      <w:pPr>
+        <w:spacing w:line="360" w:lineRule="auto"/>
+        <w:jc w:val="both"/>
+        <w:rPr>
+          <w:sz w:val="24"/>
+          <w:szCs w:val="24"/>
+        </w:rPr>
+      </w:pPr>
+      <w:r>
+        <w:rPr>
+          <w:b/>
+          <w:sz w:val="24"/>
+          <w:szCs w:val="24"/>
+        </w:rPr>
+        <w:t>COMENTARIOS</w:t>
+      </w:r>
+    </w:p>
+    <w:p>
+      <w:pPr>
+        <w:pStyle w:val="Prrafodelista"/>
+        <w:numPr>
+          <w:ilvl w:val="0"/>
+          <w:numId w:val="8"/>
+        </w:numPr>
+        <w:jc w:val="both"/>
+        <w:rPr>
+          <w:sz w:val="24"/>
+          <w:szCs w:val="24"/>
+        </w:rPr>
+      </w:pPr>
+      <w:r>
+        <w:rPr>
+          <w:sz w:val="24"/>
+          <w:szCs w:val="24"/>
+        </w:rPr>
+        <w:t>Con el plan de acción indicado conseguiríamos que el proyecto pasase los criterios de calidad, porque bajaríamo</w:t>
+      </w:r>
+      <w:r>
+        <w:rPr>
+          <w:sz w:val="24"/>
+          <w:szCs w:val="24"/>
+        </w:rPr>
+        <w:t>s la deuda técnica en 1 hora y 9</w:t>
+      </w:r>
+      <w:r>
+        <w:rPr>
+          <w:sz w:val="24"/>
+          <w:szCs w:val="24"/>
+        </w:rPr>
+        <w:t xml:space="preserve"> minutos. Aunque en realidad no sería necesario eliminar todos estos </w:t>
+      </w:r>
+      <w:proofErr w:type="spellStart"/>
+      <w:r>
+        <w:rPr>
+          <w:sz w:val="24"/>
+          <w:szCs w:val="24"/>
+        </w:rPr>
+        <w:t>code</w:t>
+      </w:r>
+      <w:proofErr w:type="spellEnd"/>
+      <w:r>
+        <w:rPr>
+          <w:sz w:val="24"/>
+          <w:szCs w:val="24"/>
+        </w:rPr>
+        <w:t xml:space="preserve"> </w:t>
+      </w:r>
+      <w:proofErr w:type="spellStart"/>
+      <w:r>
+        <w:rPr>
+          <w:sz w:val="24"/>
+          <w:szCs w:val="24"/>
+        </w:rPr>
+        <w:t>smells</w:t>
+      </w:r>
+      <w:proofErr w:type="spellEnd"/>
+      <w:r>
+        <w:rPr>
+          <w:sz w:val="24"/>
+          <w:szCs w:val="24"/>
+        </w:rPr>
+        <w:t xml:space="preserve"> para pasar los criterios de calidad, de esta manera vamos mejorando más la calidad del software. Y, además, estaríamos eliminando los </w:t>
+      </w:r>
+      <w:proofErr w:type="spellStart"/>
+      <w:r>
+        <w:rPr>
+          <w:sz w:val="24"/>
+          <w:szCs w:val="24"/>
+        </w:rPr>
+        <w:t>code</w:t>
+      </w:r>
+      <w:proofErr w:type="spellEnd"/>
+      <w:r>
+        <w:rPr>
+          <w:sz w:val="24"/>
+          <w:szCs w:val="24"/>
+        </w:rPr>
+        <w:t xml:space="preserve"> </w:t>
+      </w:r>
+      <w:proofErr w:type="spellStart"/>
+      <w:r>
+        <w:rPr>
+          <w:sz w:val="24"/>
+          <w:szCs w:val="24"/>
+        </w:rPr>
+        <w:t>smells</w:t>
+      </w:r>
+      <w:proofErr w:type="spellEnd"/>
+      <w:r>
+        <w:rPr>
+          <w:sz w:val="24"/>
+          <w:szCs w:val="24"/>
+        </w:rPr>
+        <w:t xml:space="preserve"> con la severidad más grave dentro del proyecto.</w:t>
+      </w:r>
     </w:p>
     <w:sectPr>
-      <w:headerReference w:type="default" r:id="rId9"/>
+      <w:headerReference w:type="default" r:id="rId10"/>
       <w:pgSz w:w="11906" w:h="16838"/>
       <w:pgMar w:top="1417" w:right="1701" w:bottom="1417" w:left="1701" w:header="708" w:footer="708" w:gutter="0"/>
       <w:cols w:space="708"/>
@@ -750,7 +1496,7 @@
 </file>
 
 <file path=word/endnotes.xml><?xml version="1.0" encoding="utf-8"?>
-<w:endnotes xmlns:wpc="http://schemas.microsoft.com/office/word/2010/wordprocessingCanvas" xmlns:cx="http://schemas.microsoft.com/office/drawing/2014/chartex" xmlns:cx1="http://schemas.microsoft.com/office/drawing/2015/9/8/chartex" xmlns:cx2="http://schemas.microsoft.com/office/drawing/2015/10/21/chartex" xmlns:cx3="http://schemas.microsoft.com/office/drawing/2016/5/9/chartex" xmlns:cx4="http://schemas.microsoft.com/office/drawing/2016/5/10/chartex" xmlns:cx5="http://schemas.microsoft.com/office/drawing/2016/5/11/chartex" xmlns:cx6="http://schemas.microsoft.com/office/drawing/2016/5/12/chartex" xmlns:cx7="http://schemas.microsoft.com/office/drawing/2016/5/13/chartex" xmlns:cx8="http://schemas.microsoft.com/office/drawing/2016/5/14/chartex" xmlns:mc="http://schemas.openxmlformats.org/markup-compatibility/2006" xmlns:aink="http://schemas.microsoft.com/office/drawing/2016/ink" xmlns:am3d="http://schemas.microsoft.com/office/drawing/2017/model3d" xmlns:o="urn:schemas-microsoft-com:office:office" xmlns:r="http://schemas.openxmlformats.org/officeDocument/2006/relationships" xmlns:m="http://schemas.openxmlformats.org/officeDocument/2006/math" xmlns:v="urn:schemas-microsoft-com:vml" xmlns:wp14="http://schemas.microsoft.com/office/word/2010/wordprocessingDrawing" xmlns:wp="http://schemas.openxmlformats.org/drawingml/2006/wordprocessingDrawing" xmlns:w10="urn:schemas-microsoft-com:office:word" xmlns:w="http://schemas.openxmlformats.org/wordprocessingml/2006/main" xmlns:w14="http://schemas.microsoft.com/office/word/2010/wordml" xmlns:w15="http://schemas.microsoft.com/office/word/2012/wordml" xmlns:w16cex="http://schemas.microsoft.com/office/word/2018/wordml/cex" xmlns:w16cid="http://schemas.microsoft.com/office/word/2016/wordml/cid" xmlns:w16="http://schemas.microsoft.com/office/word/2018/wordml" xmlns:w16se="http://schemas.microsoft.com/office/word/2015/wordml/symex" xmlns:wpg="http://schemas.microsoft.com/office/word/2010/wordprocessingGroup" xmlns:wpi="http://schemas.microsoft.com/office/word/2010/wordprocessingInk" xmlns:wne="http://schemas.microsoft.com/office/word/2006/wordml" xmlns:wps="http://schemas.microsoft.com/office/word/2010/wordprocessingShape" mc:Ignorable="w14 w15 w16se w16cid w16 w16cex wp14">
+<w:endnotes xmlns:wpc="http://schemas.microsoft.com/office/word/2010/wordprocessingCanvas" xmlns:mc="http://schemas.openxmlformats.org/markup-compatibility/2006" xmlns:o="urn:schemas-microsoft-com:office:office" xmlns:r="http://schemas.openxmlformats.org/officeDocument/2006/relationships" xmlns:m="http://schemas.openxmlformats.org/officeDocument/2006/math" xmlns:v="urn:schemas-microsoft-com:vml" xmlns:wp14="http://schemas.microsoft.com/office/word/2010/wordprocessingDrawing" xmlns:wp="http://schemas.openxmlformats.org/drawingml/2006/wordprocessingDrawing" xmlns:w10="urn:schemas-microsoft-com:office:word" xmlns:w="http://schemas.openxmlformats.org/wordprocessingml/2006/main" xmlns:w14="http://schemas.microsoft.com/office/word/2010/wordml" xmlns:w15="http://schemas.microsoft.com/office/word/2012/wordml" xmlns:wpg="http://schemas.microsoft.com/office/word/2010/wordprocessingGroup" xmlns:wpi="http://schemas.microsoft.com/office/word/2010/wordprocessingInk" xmlns:wne="http://schemas.microsoft.com/office/word/2006/wordml" xmlns:wps="http://schemas.microsoft.com/office/word/2010/wordprocessingShape" mc:Ignorable="w14 w15 wp14">
   <w:endnote w:type="separator" w:id="-1">
     <w:p>
       <w:pPr>
@@ -775,7 +1521,7 @@
 </file>
 
 <file path=word/footnotes.xml><?xml version="1.0" encoding="utf-8"?>
-<w:footnotes xmlns:wpc="http://schemas.microsoft.com/office/word/2010/wordprocessingCanvas" xmlns:cx="http://schemas.microsoft.com/office/drawing/2014/chartex" xmlns:cx1="http://schemas.microsoft.com/office/drawing/2015/9/8/chartex" xmlns:cx2="http://schemas.microsoft.com/office/drawing/2015/10/21/chartex" xmlns:cx3="http://schemas.microsoft.com/office/drawing/2016/5/9/chartex" xmlns:cx4="http://schemas.microsoft.com/office/drawing/2016/5/10/chartex" xmlns:cx5="http://schemas.microsoft.com/office/drawing/2016/5/11/chartex" xmlns:cx6="http://schemas.microsoft.com/office/drawing/2016/5/12/chartex" xmlns:cx7="http://schemas.microsoft.com/office/drawing/2016/5/13/chartex" xmlns:cx8="http://schemas.microsoft.com/office/drawing/2016/5/14/chartex" xmlns:mc="http://schemas.openxmlformats.org/markup-compatibility/2006" xmlns:aink="http://schemas.microsoft.com/office/drawing/2016/ink" xmlns:am3d="http://schemas.microsoft.com/office/drawing/2017/model3d" xmlns:o="urn:schemas-microsoft-com:office:office" xmlns:r="http://schemas.openxmlformats.org/officeDocument/2006/relationships" xmlns:m="http://schemas.openxmlformats.org/officeDocument/2006/math" xmlns:v="urn:schemas-microsoft-com:vml" xmlns:wp14="http://schemas.microsoft.com/office/word/2010/wordprocessingDrawing" xmlns:wp="http://schemas.openxmlformats.org/drawingml/2006/wordprocessingDrawing" xmlns:w10="urn:schemas-microsoft-com:office:word" xmlns:w="http://schemas.openxmlformats.org/wordprocessingml/2006/main" xmlns:w14="http://schemas.microsoft.com/office/word/2010/wordml" xmlns:w15="http://schemas.microsoft.com/office/word/2012/wordml" xmlns:w16cex="http://schemas.microsoft.com/office/word/2018/wordml/cex" xmlns:w16cid="http://schemas.microsoft.com/office/word/2016/wordml/cid" xmlns:w16="http://schemas.microsoft.com/office/word/2018/wordml" xmlns:w16se="http://schemas.microsoft.com/office/word/2015/wordml/symex" xmlns:wpg="http://schemas.microsoft.com/office/word/2010/wordprocessingGroup" xmlns:wpi="http://schemas.microsoft.com/office/word/2010/wordprocessingInk" xmlns:wne="http://schemas.microsoft.com/office/word/2006/wordml" xmlns:wps="http://schemas.microsoft.com/office/word/2010/wordprocessingShape" mc:Ignorable="w14 w15 w16se w16cid w16 w16cex wp14">
+<w:footnotes xmlns:wpc="http://schemas.microsoft.com/office/word/2010/wordprocessingCanvas" xmlns:mc="http://schemas.openxmlformats.org/markup-compatibility/2006" xmlns:o="urn:schemas-microsoft-com:office:office" xmlns:r="http://schemas.openxmlformats.org/officeDocument/2006/relationships" xmlns:m="http://schemas.openxmlformats.org/officeDocument/2006/math" xmlns:v="urn:schemas-microsoft-com:vml" xmlns:wp14="http://schemas.microsoft.com/office/word/2010/wordprocessingDrawing" xmlns:wp="http://schemas.openxmlformats.org/drawingml/2006/wordprocessingDrawing" xmlns:w10="urn:schemas-microsoft-com:office:word" xmlns:w="http://schemas.openxmlformats.org/wordprocessingml/2006/main" xmlns:w14="http://schemas.microsoft.com/office/word/2010/wordml" xmlns:w15="http://schemas.microsoft.com/office/word/2012/wordml" xmlns:wpg="http://schemas.microsoft.com/office/word/2010/wordprocessingGroup" xmlns:wpi="http://schemas.microsoft.com/office/word/2010/wordprocessingInk" xmlns:wne="http://schemas.microsoft.com/office/word/2006/wordml" xmlns:wps="http://schemas.microsoft.com/office/word/2010/wordprocessingShape" mc:Ignorable="w14 w15 wp14">
   <w:footnote w:type="separator" w:id="-1">
     <w:p>
       <w:pPr>
@@ -800,7 +1546,7 @@
 </file>
 
 <file path=word/header1.xml><?xml version="1.0" encoding="utf-8"?>
-<w:hdr xmlns:wpc="http://schemas.microsoft.com/office/word/2010/wordprocessingCanvas" xmlns:cx="http://schemas.microsoft.com/office/drawing/2014/chartex" xmlns:cx1="http://schemas.microsoft.com/office/drawing/2015/9/8/chartex" xmlns:cx2="http://schemas.microsoft.com/office/drawing/2015/10/21/chartex" xmlns:cx3="http://schemas.microsoft.com/office/drawing/2016/5/9/chartex" xmlns:cx4="http://schemas.microsoft.com/office/drawing/2016/5/10/chartex" xmlns:cx5="http://schemas.microsoft.com/office/drawing/2016/5/11/chartex" xmlns:cx6="http://schemas.microsoft.com/office/drawing/2016/5/12/chartex" xmlns:cx7="http://schemas.microsoft.com/office/drawing/2016/5/13/chartex" xmlns:cx8="http://schemas.microsoft.com/office/drawing/2016/5/14/chartex" xmlns:mc="http://schemas.openxmlformats.org/markup-compatibility/2006" xmlns:aink="http://schemas.microsoft.com/office/drawing/2016/ink" xmlns:am3d="http://schemas.microsoft.com/office/drawing/2017/model3d" xmlns:o="urn:schemas-microsoft-com:office:office" xmlns:r="http://schemas.openxmlformats.org/officeDocument/2006/relationships" xmlns:m="http://schemas.openxmlformats.org/officeDocument/2006/math" xmlns:v="urn:schemas-microsoft-com:vml" xmlns:wp14="http://schemas.microsoft.com/office/word/2010/wordprocessingDrawing" xmlns:wp="http://schemas.openxmlformats.org/drawingml/2006/wordprocessingDrawing" xmlns:w10="urn:schemas-microsoft-com:office:word" xmlns:w="http://schemas.openxmlformats.org/wordprocessingml/2006/main" xmlns:w14="http://schemas.microsoft.com/office/word/2010/wordml" xmlns:w15="http://schemas.microsoft.com/office/word/2012/wordml" xmlns:w16cex="http://schemas.microsoft.com/office/word/2018/wordml/cex" xmlns:w16cid="http://schemas.microsoft.com/office/word/2016/wordml/cid" xmlns:w16="http://schemas.microsoft.com/office/word/2018/wordml" xmlns:w16se="http://schemas.microsoft.com/office/word/2015/wordml/symex" xmlns:wpg="http://schemas.microsoft.com/office/word/2010/wordprocessingGroup" xmlns:wpi="http://schemas.microsoft.com/office/word/2010/wordprocessingInk" xmlns:wne="http://schemas.microsoft.com/office/word/2006/wordml" xmlns:wps="http://schemas.microsoft.com/office/word/2010/wordprocessingShape" mc:Ignorable="w14 w15 w16se w16cid w16 w16cex wp14">
+<w:hdr xmlns:wpc="http://schemas.microsoft.com/office/word/2010/wordprocessingCanvas" xmlns:mc="http://schemas.openxmlformats.org/markup-compatibility/2006" xmlns:o="urn:schemas-microsoft-com:office:office" xmlns:r="http://schemas.openxmlformats.org/officeDocument/2006/relationships" xmlns:m="http://schemas.openxmlformats.org/officeDocument/2006/math" xmlns:v="urn:schemas-microsoft-com:vml" xmlns:wp14="http://schemas.microsoft.com/office/word/2010/wordprocessingDrawing" xmlns:wp="http://schemas.openxmlformats.org/drawingml/2006/wordprocessingDrawing" xmlns:w10="urn:schemas-microsoft-com:office:word" xmlns:w="http://schemas.openxmlformats.org/wordprocessingml/2006/main" xmlns:w14="http://schemas.microsoft.com/office/word/2010/wordml" xmlns:w15="http://schemas.microsoft.com/office/word/2012/wordml" xmlns:wpg="http://schemas.microsoft.com/office/word/2010/wordprocessingGroup" xmlns:wpi="http://schemas.microsoft.com/office/word/2010/wordprocessingInk" xmlns:wne="http://schemas.microsoft.com/office/word/2006/wordml" xmlns:wps="http://schemas.microsoft.com/office/word/2010/wordprocessingShape" mc:Ignorable="w14 w15 wp14">
   <w:tbl>
     <w:tblPr>
       <w:tblW w:w="0" w:type="auto"/>
@@ -829,7 +1575,7 @@
           <w:r>
             <w:rPr>
               <w:noProof/>
-              <w:lang w:val="es-ES_tradnl" w:eastAsia="es-ES_tradnl"/>
+              <w:lang w:eastAsia="es-ES"/>
             </w:rPr>
             <w:drawing>
               <wp:inline distT="0" distB="0" distL="0" distR="0" wp14:anchorId="2AE7D778" wp14:editId="1B41CE0B">
@@ -939,9 +1685,11 @@
           <w:pPr>
             <w:spacing w:after="0" w:line="240" w:lineRule="auto"/>
           </w:pPr>
+          <w:proofErr w:type="spellStart"/>
           <w:r>
             <w:t>Corocotta</w:t>
           </w:r>
+          <w:proofErr w:type="spellEnd"/>
         </w:p>
       </w:tc>
       <w:tc>
@@ -958,7 +1706,7 @@
           <w:r>
             <w:rPr>
               <w:noProof/>
-              <w:lang w:val="es-ES_tradnl" w:eastAsia="es-ES_tradnl"/>
+              <w:lang w:eastAsia="es-ES"/>
             </w:rPr>
             <w:drawing>
               <wp:inline distT="0" distB="0" distL="0" distR="0" wp14:anchorId="468A3F5B" wp14:editId="40AD6B36">
@@ -1127,8 +1875,97 @@
 </file>
 
 <file path=word/numbering.xml><?xml version="1.0" encoding="utf-8"?>
-<w:numbering xmlns:wpc="http://schemas.microsoft.com/office/word/2010/wordprocessingCanvas" xmlns:cx="http://schemas.microsoft.com/office/drawing/2014/chartex" xmlns:cx1="http://schemas.microsoft.com/office/drawing/2015/9/8/chartex" xmlns:cx2="http://schemas.microsoft.com/office/drawing/2015/10/21/chartex" xmlns:cx3="http://schemas.microsoft.com/office/drawing/2016/5/9/chartex" xmlns:cx4="http://schemas.microsoft.com/office/drawing/2016/5/10/chartex" xmlns:cx5="http://schemas.microsoft.com/office/drawing/2016/5/11/chartex" xmlns:cx6="http://schemas.microsoft.com/office/drawing/2016/5/12/chartex" xmlns:cx7="http://schemas.microsoft.com/office/drawing/2016/5/13/chartex" xmlns:cx8="http://schemas.microsoft.com/office/drawing/2016/5/14/chartex" xmlns:mc="http://schemas.openxmlformats.org/markup-compatibility/2006" xmlns:aink="http://schemas.microsoft.com/office/drawing/2016/ink" xmlns:am3d="http://schemas.microsoft.com/office/drawing/2017/model3d" xmlns:o="urn:schemas-microsoft-com:office:office" xmlns:r="http://schemas.openxmlformats.org/officeDocument/2006/relationships" xmlns:m="http://schemas.openxmlformats.org/officeDocument/2006/math" xmlns:v="urn:schemas-microsoft-com:vml" xmlns:wp14="http://schemas.microsoft.com/office/word/2010/wordprocessingDrawing" xmlns:wp="http://schemas.openxmlformats.org/drawingml/2006/wordprocessingDrawing" xmlns:w10="urn:schemas-microsoft-com:office:word" xmlns:w="http://schemas.openxmlformats.org/wordprocessingml/2006/main" xmlns:w14="http://schemas.microsoft.com/office/word/2010/wordml" xmlns:w15="http://schemas.microsoft.com/office/word/2012/wordml" xmlns:w16cex="http://schemas.microsoft.com/office/word/2018/wordml/cex" xmlns:w16cid="http://schemas.microsoft.com/office/word/2016/wordml/cid" xmlns:w16="http://schemas.microsoft.com/office/word/2018/wordml" xmlns:w16se="http://schemas.microsoft.com/office/word/2015/wordml/symex" xmlns:wpg="http://schemas.microsoft.com/office/word/2010/wordprocessingGroup" xmlns:wpi="http://schemas.microsoft.com/office/word/2010/wordprocessingInk" xmlns:wne="http://schemas.microsoft.com/office/word/2006/wordml" xmlns:wps="http://schemas.microsoft.com/office/word/2010/wordprocessingShape" mc:Ignorable="w14 w15 w16se w16cid w16 w16cex wp14">
+<w:numbering xmlns:wpc="http://schemas.microsoft.com/office/word/2010/wordprocessingCanvas" xmlns:mc="http://schemas.openxmlformats.org/markup-compatibility/2006" xmlns:o="urn:schemas-microsoft-com:office:office" xmlns:r="http://schemas.openxmlformats.org/officeDocument/2006/relationships" xmlns:m="http://schemas.openxmlformats.org/officeDocument/2006/math" xmlns:v="urn:schemas-microsoft-com:vml" xmlns:wp14="http://schemas.microsoft.com/office/word/2010/wordprocessingDrawing" xmlns:wp="http://schemas.openxmlformats.org/drawingml/2006/wordprocessingDrawing" xmlns:w10="urn:schemas-microsoft-com:office:word" xmlns:w="http://schemas.openxmlformats.org/wordprocessingml/2006/main" xmlns:w14="http://schemas.microsoft.com/office/word/2010/wordml" xmlns:w15="http://schemas.microsoft.com/office/word/2012/wordml" xmlns:wpg="http://schemas.microsoft.com/office/word/2010/wordprocessingGroup" xmlns:wpi="http://schemas.microsoft.com/office/word/2010/wordprocessingInk" xmlns:wne="http://schemas.microsoft.com/office/word/2006/wordml" xmlns:wps="http://schemas.microsoft.com/office/word/2010/wordprocessingShape" mc:Ignorable="w14 w15 wp14">
   <w:abstractNum w:abstractNumId="0" w15:restartNumberingAfterBreak="0">
+    <w:nsid w:val="0B2F3FD1"/>
+    <w:multiLevelType w:val="hybridMultilevel"/>
+    <w:tmpl w:val="7F823970"/>
+    <w:lvl w:ilvl="0" w:tplc="0C0A0011">
+      <w:start w:val="1"/>
+      <w:numFmt w:val="decimal"/>
+      <w:lvlText w:val="%1)"/>
+      <w:lvlJc w:val="left"/>
+      <w:pPr>
+        <w:ind w:left="720" w:hanging="360"/>
+      </w:pPr>
+      <w:rPr>
+        <w:rFonts w:hint="default"/>
+      </w:rPr>
+    </w:lvl>
+    <w:lvl w:ilvl="1" w:tplc="0C0A0019" w:tentative="1">
+      <w:start w:val="1"/>
+      <w:numFmt w:val="lowerLetter"/>
+      <w:lvlText w:val="%2."/>
+      <w:lvlJc w:val="left"/>
+      <w:pPr>
+        <w:ind w:left="1440" w:hanging="360"/>
+      </w:pPr>
+    </w:lvl>
+    <w:lvl w:ilvl="2" w:tplc="0C0A001B" w:tentative="1">
+      <w:start w:val="1"/>
+      <w:numFmt w:val="lowerRoman"/>
+      <w:lvlText w:val="%3."/>
+      <w:lvlJc w:val="right"/>
+      <w:pPr>
+        <w:ind w:left="2160" w:hanging="180"/>
+      </w:pPr>
+    </w:lvl>
+    <w:lvl w:ilvl="3" w:tplc="0C0A000F" w:tentative="1">
+      <w:start w:val="1"/>
+      <w:numFmt w:val="decimal"/>
+      <w:lvlText w:val="%4."/>
+      <w:lvlJc w:val="left"/>
+      <w:pPr>
+        <w:ind w:left="2880" w:hanging="360"/>
+      </w:pPr>
+    </w:lvl>
+    <w:lvl w:ilvl="4" w:tplc="0C0A0019" w:tentative="1">
+      <w:start w:val="1"/>
+      <w:numFmt w:val="lowerLetter"/>
+      <w:lvlText w:val="%5."/>
+      <w:lvlJc w:val="left"/>
+      <w:pPr>
+        <w:ind w:left="3600" w:hanging="360"/>
+      </w:pPr>
+    </w:lvl>
+    <w:lvl w:ilvl="5" w:tplc="0C0A001B" w:tentative="1">
+      <w:start w:val="1"/>
+      <w:numFmt w:val="lowerRoman"/>
+      <w:lvlText w:val="%6."/>
+      <w:lvlJc w:val="right"/>
+      <w:pPr>
+        <w:ind w:left="4320" w:hanging="180"/>
+      </w:pPr>
+    </w:lvl>
+    <w:lvl w:ilvl="6" w:tplc="0C0A000F" w:tentative="1">
+      <w:start w:val="1"/>
+      <w:numFmt w:val="decimal"/>
+      <w:lvlText w:val="%7."/>
+      <w:lvlJc w:val="left"/>
+      <w:pPr>
+        <w:ind w:left="5040" w:hanging="360"/>
+      </w:pPr>
+    </w:lvl>
+    <w:lvl w:ilvl="7" w:tplc="0C0A0019" w:tentative="1">
+      <w:start w:val="1"/>
+      <w:numFmt w:val="lowerLetter"/>
+      <w:lvlText w:val="%8."/>
+      <w:lvlJc w:val="left"/>
+      <w:pPr>
+        <w:ind w:left="5760" w:hanging="360"/>
+      </w:pPr>
+    </w:lvl>
+    <w:lvl w:ilvl="8" w:tplc="0C0A001B" w:tentative="1">
+      <w:start w:val="1"/>
+      <w:numFmt w:val="lowerRoman"/>
+      <w:lvlText w:val="%9."/>
+      <w:lvlJc w:val="right"/>
+      <w:pPr>
+        <w:ind w:left="6480" w:hanging="180"/>
+      </w:pPr>
+    </w:lvl>
+  </w:abstractNum>
+  <w:abstractNum w:abstractNumId="1" w15:restartNumberingAfterBreak="0">
     <w:nsid w:val="18523A23"/>
     <w:multiLevelType w:val="hybridMultilevel"/>
     <w:tmpl w:val="43D0027A"/>
@@ -1214,7 +2051,7 @@
       </w:pPr>
     </w:lvl>
   </w:abstractNum>
-  <w:abstractNum w:abstractNumId="1" w15:restartNumberingAfterBreak="0">
+  <w:abstractNum w:abstractNumId="2" w15:restartNumberingAfterBreak="0">
     <w:nsid w:val="1FD31BC8"/>
     <w:multiLevelType w:val="hybridMultilevel"/>
     <w:tmpl w:val="7F823970"/>
@@ -1303,7 +2140,7 @@
       </w:pPr>
     </w:lvl>
   </w:abstractNum>
-  <w:abstractNum w:abstractNumId="2" w15:restartNumberingAfterBreak="0">
+  <w:abstractNum w:abstractNumId="3" w15:restartNumberingAfterBreak="0">
     <w:nsid w:val="3C1A7486"/>
     <w:multiLevelType w:val="hybridMultilevel"/>
     <w:tmpl w:val="1584F118"/>
@@ -1389,7 +2226,7 @@
       </w:pPr>
     </w:lvl>
   </w:abstractNum>
-  <w:abstractNum w:abstractNumId="3" w15:restartNumberingAfterBreak="0">
+  <w:abstractNum w:abstractNumId="4" w15:restartNumberingAfterBreak="0">
     <w:nsid w:val="40D861AE"/>
     <w:multiLevelType w:val="hybridMultilevel"/>
     <w:tmpl w:val="7F823970"/>
@@ -1478,7 +2315,7 @@
       </w:pPr>
     </w:lvl>
   </w:abstractNum>
-  <w:abstractNum w:abstractNumId="4" w15:restartNumberingAfterBreak="0">
+  <w:abstractNum w:abstractNumId="5" w15:restartNumberingAfterBreak="0">
     <w:nsid w:val="435B4938"/>
     <w:multiLevelType w:val="hybridMultilevel"/>
     <w:tmpl w:val="6DAE1C42"/>
@@ -1591,7 +2428,7 @@
       </w:rPr>
     </w:lvl>
   </w:abstractNum>
-  <w:abstractNum w:abstractNumId="5" w15:restartNumberingAfterBreak="0">
+  <w:abstractNum w:abstractNumId="6" w15:restartNumberingAfterBreak="0">
     <w:nsid w:val="43B41265"/>
     <w:multiLevelType w:val="hybridMultilevel"/>
     <w:tmpl w:val="7600594C"/>
@@ -1703,7 +2540,7 @@
       </w:rPr>
     </w:lvl>
   </w:abstractNum>
-  <w:abstractNum w:abstractNumId="6" w15:restartNumberingAfterBreak="0">
+  <w:abstractNum w:abstractNumId="7" w15:restartNumberingAfterBreak="0">
     <w:nsid w:val="43E31ABF"/>
     <w:multiLevelType w:val="hybridMultilevel"/>
     <w:tmpl w:val="7F823970"/>
@@ -1792,7 +2629,7 @@
       </w:pPr>
     </w:lvl>
   </w:abstractNum>
-  <w:abstractNum w:abstractNumId="7" w15:restartNumberingAfterBreak="0">
+  <w:abstractNum w:abstractNumId="8" w15:restartNumberingAfterBreak="0">
     <w:nsid w:val="5E3C7772"/>
     <w:multiLevelType w:val="hybridMultilevel"/>
     <w:tmpl w:val="7F823970"/>
@@ -1881,7 +2718,7 @@
       </w:pPr>
     </w:lvl>
   </w:abstractNum>
-  <w:abstractNum w:abstractNumId="8" w15:restartNumberingAfterBreak="0">
+  <w:abstractNum w:abstractNumId="9" w15:restartNumberingAfterBreak="0">
     <w:nsid w:val="6CC47A47"/>
     <w:multiLevelType w:val="hybridMultilevel"/>
     <w:tmpl w:val="F570757A"/>
@@ -1993,7 +2830,7 @@
       </w:rPr>
     </w:lvl>
   </w:abstractNum>
-  <w:abstractNum w:abstractNumId="9" w15:restartNumberingAfterBreak="0">
+  <w:abstractNum w:abstractNumId="10" w15:restartNumberingAfterBreak="0">
     <w:nsid w:val="6FD479BD"/>
     <w:multiLevelType w:val="hybridMultilevel"/>
     <w:tmpl w:val="7F823970"/>
@@ -2082,7 +2919,7 @@
       </w:pPr>
     </w:lvl>
   </w:abstractNum>
-  <w:abstractNum w:abstractNumId="10" w15:restartNumberingAfterBreak="0">
+  <w:abstractNum w:abstractNumId="11" w15:restartNumberingAfterBreak="0">
     <w:nsid w:val="7E751299"/>
     <w:multiLevelType w:val="hybridMultilevel"/>
     <w:tmpl w:val="7F823970"/>
@@ -2171,7 +3008,7 @@
       </w:pPr>
     </w:lvl>
   </w:abstractNum>
-  <w:abstractNum w:abstractNumId="11" w15:restartNumberingAfterBreak="0">
+  <w:abstractNum w:abstractNumId="12" w15:restartNumberingAfterBreak="0">
     <w:nsid w:val="7FF94613"/>
     <w:multiLevelType w:val="hybridMultilevel"/>
     <w:tmpl w:val="7F823970"/>
@@ -2261,22 +3098,22 @@
     </w:lvl>
   </w:abstractNum>
   <w:num w:numId="1">
+    <w:abstractNumId w:val="6"/>
+  </w:num>
+  <w:num w:numId="2">
+    <w:abstractNumId w:val="10"/>
+  </w:num>
+  <w:num w:numId="3">
     <w:abstractNumId w:val="5"/>
   </w:num>
-  <w:num w:numId="2">
-    <w:abstractNumId w:val="9"/>
-  </w:num>
-  <w:num w:numId="3">
-    <w:abstractNumId w:val="4"/>
-  </w:num>
   <w:num w:numId="4">
-    <w:abstractNumId w:val="6"/>
+    <w:abstractNumId w:val="7"/>
   </w:num>
   <w:num w:numId="5">
-    <w:abstractNumId w:val="7"/>
+    <w:abstractNumId w:val="8"/>
   </w:num>
   <w:num w:numId="6">
-    <w:abstractNumId w:val="7"/>
+    <w:abstractNumId w:val="8"/>
     <w:lvlOverride w:ilvl="0">
       <w:startOverride w:val="1"/>
     </w:lvlOverride>
@@ -2306,31 +3143,34 @@
     </w:lvlOverride>
   </w:num>
   <w:num w:numId="7">
-    <w:abstractNumId w:val="10"/>
+    <w:abstractNumId w:val="11"/>
   </w:num>
   <w:num w:numId="8">
-    <w:abstractNumId w:val="8"/>
+    <w:abstractNumId w:val="9"/>
   </w:num>
   <w:num w:numId="9">
+    <w:abstractNumId w:val="3"/>
+  </w:num>
+  <w:num w:numId="10">
+    <w:abstractNumId w:val="1"/>
+  </w:num>
+  <w:num w:numId="11">
+    <w:abstractNumId w:val="12"/>
+  </w:num>
+  <w:num w:numId="12">
+    <w:abstractNumId w:val="4"/>
+  </w:num>
+  <w:num w:numId="13">
     <w:abstractNumId w:val="2"/>
   </w:num>
-  <w:num w:numId="10">
+  <w:num w:numId="14">
     <w:abstractNumId w:val="0"/>
-  </w:num>
-  <w:num w:numId="11">
-    <w:abstractNumId w:val="11"/>
-  </w:num>
-  <w:num w:numId="12">
-    <w:abstractNumId w:val="3"/>
-  </w:num>
-  <w:num w:numId="13">
-    <w:abstractNumId w:val="1"/>
   </w:num>
 </w:numbering>
 </file>
 
 <file path=word/styles.xml><?xml version="1.0" encoding="utf-8"?>
-<w:styles xmlns:mc="http://schemas.openxmlformats.org/markup-compatibility/2006" xmlns:r="http://schemas.openxmlformats.org/officeDocument/2006/relationships" xmlns:w="http://schemas.openxmlformats.org/wordprocessingml/2006/main" xmlns:w14="http://schemas.microsoft.com/office/word/2010/wordml" xmlns:w15="http://schemas.microsoft.com/office/word/2012/wordml" xmlns:w16cex="http://schemas.microsoft.com/office/word/2018/wordml/cex" xmlns:w16cid="http://schemas.microsoft.com/office/word/2016/wordml/cid" xmlns:w16="http://schemas.microsoft.com/office/word/2018/wordml" xmlns:w16se="http://schemas.microsoft.com/office/word/2015/wordml/symex" mc:Ignorable="w14 w15 w16se w16cid w16 w16cex">
+<w:styles xmlns:mc="http://schemas.openxmlformats.org/markup-compatibility/2006" xmlns:r="http://schemas.openxmlformats.org/officeDocument/2006/relationships" xmlns:w="http://schemas.openxmlformats.org/wordprocessingml/2006/main" xmlns:w14="http://schemas.microsoft.com/office/word/2010/wordml" xmlns:w15="http://schemas.microsoft.com/office/word/2012/wordml" mc:Ignorable="w14 w15">
   <w:docDefaults>
     <w:rPrDefault>
       <w:rPr>
@@ -2346,7 +3186,7 @@
       </w:pPr>
     </w:pPrDefault>
   </w:docDefaults>
-  <w:latentStyles w:defLockedState="0" w:defUIPriority="99" w:defSemiHidden="0" w:defUnhideWhenUsed="0" w:defQFormat="0" w:count="376">
+  <w:latentStyles w:defLockedState="0" w:defUIPriority="99" w:defSemiHidden="0" w:defUnhideWhenUsed="0" w:defQFormat="0" w:count="371">
     <w:lsdException w:name="Normal" w:uiPriority="0" w:qFormat="1"/>
     <w:lsdException w:name="heading 1" w:uiPriority="9" w:qFormat="1"/>
     <w:lsdException w:name="heading 2" w:semiHidden="1" w:uiPriority="9" w:unhideWhenUsed="1" w:qFormat="1"/>
@@ -2718,8 +3558,6 @@
     <w:lsdException w:name="List Table 5 Dark Accent 6" w:uiPriority="50"/>
     <w:lsdException w:name="List Table 6 Colorful Accent 6" w:uiPriority="51"/>
     <w:lsdException w:name="List Table 7 Colorful Accent 6" w:uiPriority="52"/>
-    <w:lsdException w:name="Mention" w:semiHidden="1" w:unhideWhenUsed="1"/>
-    <w:lsdException w:name="Smart Hyperlink" w:semiHidden="1" w:unhideWhenUsed="1"/>
   </w:latentStyles>
   <w:style w:type="paragraph" w:default="1" w:styleId="Normal">
     <w:name w:val="Normal"/>

</xml_diff>

<commit_message>
Realizado el cuarto informe de calidad
</commit_message>
<xml_diff>
--- a/Docs/Quality Reports/Sprint03-QAReport.docx
+++ b/Docs/Quality Reports/Sprint03-QAReport.docx
@@ -12,8 +12,6 @@
           <w:sz w:val="28"/>
         </w:rPr>
       </w:pPr>
-      <w:bookmarkStart w:id="0" w:name="_GoBack"/>
-      <w:bookmarkEnd w:id="0"/>
       <w:r>
         <w:rPr>
           <w:b/>
@@ -149,17 +147,6 @@
           <w:szCs w:val="24"/>
         </w:rPr>
       </w:pPr>
-    </w:p>
-    <w:p>
-      <w:pPr>
-        <w:spacing w:line="360" w:lineRule="auto"/>
-        <w:jc w:val="both"/>
-        <w:rPr>
-          <w:b/>
-          <w:sz w:val="24"/>
-          <w:szCs w:val="24"/>
-        </w:rPr>
-      </w:pPr>
       <w:r>
         <w:rPr>
           <w:b/>
@@ -310,7 +297,14 @@
           <w:sz w:val="24"/>
           <w:szCs w:val="24"/>
         </w:rPr>
-        <w:t xml:space="preserve">Arreglar los 3 </w:t>
+        <w:t>Arreglar los</w:t>
+      </w:r>
+      <w:r>
+        <w:rPr>
+          <w:sz w:val="24"/>
+          <w:szCs w:val="24"/>
+        </w:rPr>
+        <w:t xml:space="preserve"> 3 </w:t>
       </w:r>
       <w:proofErr w:type="spellStart"/>
       <w:r>
@@ -342,7 +336,14 @@
           <w:sz w:val="24"/>
           <w:szCs w:val="24"/>
         </w:rPr>
-        <w:t xml:space="preserve"> con severidad critica que en total suman 24 minutos de deuda técnica.</w:t>
+        <w:t xml:space="preserve"> con severidad crí</w:t>
+      </w:r>
+      <w:r>
+        <w:rPr>
+          <w:sz w:val="24"/>
+          <w:szCs w:val="24"/>
+        </w:rPr>
+        <w:t>tica que en total suman 24 minutos de deuda técnica.</w:t>
       </w:r>
     </w:p>
     <w:p>
@@ -440,6 +441,7 @@
           <w:ilvl w:val="0"/>
           <w:numId w:val="8"/>
         </w:numPr>
+        <w:spacing w:line="360" w:lineRule="auto"/>
         <w:jc w:val="both"/>
         <w:rPr>
           <w:sz w:val="24"/>
@@ -530,10 +532,513 @@
           <w:szCs w:val="24"/>
         </w:rPr>
         <w:t xml:space="preserve"> con la severidad más grave dentro del proyecto.</w:t>
+      </w:r>
+    </w:p>
+    <w:p>
+      <w:pPr>
+        <w:pStyle w:val="Ttulo2"/>
+        <w:jc w:val="both"/>
+        <w:rPr>
+          <w:b/>
+          <w:color w:val="D311A0"/>
+          <w:sz w:val="28"/>
+        </w:rPr>
+      </w:pPr>
+      <w:r>
+        <w:rPr>
+          <w:b/>
+          <w:color w:val="D311A0"/>
+          <w:sz w:val="28"/>
+        </w:rPr>
+        <w:lastRenderedPageBreak/>
+        <w:t xml:space="preserve">ANÁLISIS </w:t>
+      </w:r>
+      <w:r>
+        <w:rPr>
+          <w:b/>
+          <w:color w:val="D311A0"/>
+          <w:sz w:val="28"/>
+        </w:rPr>
+        <w:t>3</w:t>
+      </w:r>
+      <w:r>
+        <w:rPr>
+          <w:b/>
+          <w:color w:val="D311A0"/>
+          <w:sz w:val="28"/>
+        </w:rPr>
+        <w:t xml:space="preserve"> </w:t>
+      </w:r>
+      <w:r>
+        <w:rPr>
+          <w:b/>
+          <w:color w:val="D311A0"/>
+          <w:sz w:val="28"/>
+        </w:rPr>
+        <w:t>DICIEMBRE</w:t>
+      </w:r>
+      <w:r>
+        <w:rPr>
+          <w:b/>
+          <w:color w:val="D311A0"/>
+          <w:sz w:val="28"/>
+        </w:rPr>
+        <w:t xml:space="preserve"> 20</w:t>
+      </w:r>
+      <w:r>
+        <w:rPr>
+          <w:b/>
+          <w:color w:val="D311A0"/>
+          <w:sz w:val="28"/>
+        </w:rPr>
+        <w:t>20</w:t>
+      </w:r>
+    </w:p>
+    <w:p>
+      <w:pPr>
+        <w:jc w:val="both"/>
+      </w:pPr>
+    </w:p>
+    <w:p>
+      <w:pPr>
+        <w:spacing w:line="360" w:lineRule="auto"/>
+        <w:jc w:val="both"/>
+        <w:rPr>
+          <w:b/>
+          <w:sz w:val="24"/>
+          <w:szCs w:val="24"/>
+        </w:rPr>
+      </w:pPr>
+      <w:r>
+        <w:rPr>
+          <w:b/>
+          <w:sz w:val="24"/>
+          <w:szCs w:val="24"/>
+        </w:rPr>
+        <w:t>CAPTURA</w:t>
+      </w:r>
+    </w:p>
+    <w:p>
+      <w:pPr>
+        <w:spacing w:line="360" w:lineRule="auto"/>
+        <w:jc w:val="both"/>
+        <w:rPr>
+          <w:b/>
+          <w:sz w:val="24"/>
+          <w:szCs w:val="24"/>
+        </w:rPr>
+      </w:pPr>
+      <w:r>
+        <w:rPr>
+          <w:b/>
+          <w:noProof/>
+          <w:sz w:val="24"/>
+          <w:szCs w:val="24"/>
+          <w:lang w:eastAsia="es-ES"/>
+        </w:rPr>
+        <w:drawing>
+          <wp:inline distT="0" distB="0" distL="0" distR="0" wp14:anchorId="4CE02776" wp14:editId="2C4F94E4">
+            <wp:extent cx="5400040" cy="705485"/>
+            <wp:effectExtent l="0" t="0" r="0" b="0"/>
+            <wp:docPr id="2" name="Imagen 2"/>
+            <wp:cNvGraphicFramePr>
+              <a:graphicFrameLocks xmlns:a="http://schemas.openxmlformats.org/drawingml/2006/main" noChangeAspect="1"/>
+            </wp:cNvGraphicFramePr>
+            <a:graphic xmlns:a="http://schemas.openxmlformats.org/drawingml/2006/main">
+              <a:graphicData uri="http://schemas.openxmlformats.org/drawingml/2006/picture">
+                <pic:pic xmlns:pic="http://schemas.openxmlformats.org/drawingml/2006/picture">
+                  <pic:nvPicPr>
+                    <pic:cNvPr id="2" name="QuealityReportIV.PNG"/>
+                    <pic:cNvPicPr/>
+                  </pic:nvPicPr>
+                  <pic:blipFill>
+                    <a:blip r:embed="rId8">
+                      <a:extLst>
+                        <a:ext uri="{28A0092B-C50C-407E-A947-70E740481C1C}">
+                          <a14:useLocalDpi xmlns:a14="http://schemas.microsoft.com/office/drawing/2010/main" val="0"/>
+                        </a:ext>
+                      </a:extLst>
+                    </a:blip>
+                    <a:stretch>
+                      <a:fillRect/>
+                    </a:stretch>
+                  </pic:blipFill>
+                  <pic:spPr>
+                    <a:xfrm>
+                      <a:off x="0" y="0"/>
+                      <a:ext cx="5400040" cy="705485"/>
+                    </a:xfrm>
+                    <a:prstGeom prst="rect">
+                      <a:avLst/>
+                    </a:prstGeom>
+                  </pic:spPr>
+                </pic:pic>
+              </a:graphicData>
+            </a:graphic>
+          </wp:inline>
+        </w:drawing>
+      </w:r>
+    </w:p>
+    <w:p>
+      <w:pPr>
+        <w:spacing w:line="360" w:lineRule="auto"/>
+        <w:jc w:val="both"/>
+        <w:rPr>
+          <w:b/>
+          <w:sz w:val="24"/>
+          <w:szCs w:val="24"/>
+        </w:rPr>
+      </w:pPr>
+    </w:p>
+    <w:p>
+      <w:pPr>
+        <w:spacing w:line="360" w:lineRule="auto"/>
+        <w:jc w:val="both"/>
+        <w:rPr>
+          <w:b/>
+          <w:sz w:val="24"/>
+          <w:szCs w:val="24"/>
+        </w:rPr>
+      </w:pPr>
+      <w:r>
+        <w:rPr>
+          <w:b/>
+          <w:sz w:val="24"/>
+          <w:szCs w:val="24"/>
+        </w:rPr>
+        <w:t>INCIDENCIAS</w:t>
+      </w:r>
+    </w:p>
+    <w:p>
+      <w:pPr>
+        <w:spacing w:line="360" w:lineRule="auto"/>
+        <w:jc w:val="both"/>
+        <w:rPr>
+          <w:sz w:val="24"/>
+          <w:szCs w:val="24"/>
+        </w:rPr>
+      </w:pPr>
+      <w:r>
+        <w:rPr>
+          <w:sz w:val="24"/>
+          <w:szCs w:val="24"/>
+        </w:rPr>
+        <w:t xml:space="preserve">El análisis no pasa los criterios de calidad de la organización debido a que la deuda técnica acumulada supera las 4 horas y 10 minutos. Esto es debido a la cantidad de </w:t>
+      </w:r>
+      <w:proofErr w:type="spellStart"/>
+      <w:r>
+        <w:rPr>
+          <w:sz w:val="24"/>
+          <w:szCs w:val="24"/>
+        </w:rPr>
+        <w:t>code</w:t>
+      </w:r>
+      <w:proofErr w:type="spellEnd"/>
+      <w:r>
+        <w:rPr>
+          <w:sz w:val="24"/>
+          <w:szCs w:val="24"/>
+        </w:rPr>
+        <w:t xml:space="preserve"> </w:t>
+      </w:r>
+      <w:proofErr w:type="spellStart"/>
+      <w:r>
+        <w:rPr>
+          <w:sz w:val="24"/>
+          <w:szCs w:val="24"/>
+        </w:rPr>
+        <w:t>smells</w:t>
+      </w:r>
+      <w:proofErr w:type="spellEnd"/>
+      <w:r>
+        <w:rPr>
+          <w:sz w:val="24"/>
+          <w:szCs w:val="24"/>
+        </w:rPr>
+        <w:t xml:space="preserve"> que se han ido acumulado en el proyecto</w:t>
+      </w:r>
+      <w:r>
+        <w:rPr>
+          <w:sz w:val="24"/>
+          <w:szCs w:val="24"/>
+        </w:rPr>
+        <w:t>, que en total suman 4 horas y 1</w:t>
+      </w:r>
+      <w:r>
+        <w:rPr>
+          <w:sz w:val="24"/>
+          <w:szCs w:val="24"/>
+        </w:rPr>
+        <w:t>8 minutos de deuda técnica.</w:t>
+      </w:r>
+      <w:r>
+        <w:rPr>
+          <w:sz w:val="24"/>
+          <w:szCs w:val="24"/>
+        </w:rPr>
+        <w:t xml:space="preserve"> Por otra parte, </w:t>
+      </w:r>
+      <w:r>
+        <w:rPr>
+          <w:sz w:val="24"/>
+          <w:szCs w:val="24"/>
+        </w:rPr>
+        <w:t>se han encontrado 9 vulnerabilidades de seguridad, las cuales ponen en riesgo la integridad de la aplicación.</w:t>
+      </w:r>
+    </w:p>
+    <w:p>
+      <w:pPr>
+        <w:spacing w:line="360" w:lineRule="auto"/>
+        <w:jc w:val="both"/>
+        <w:rPr>
+          <w:b/>
+          <w:sz w:val="24"/>
+          <w:szCs w:val="24"/>
+        </w:rPr>
+      </w:pPr>
+      <w:r>
+        <w:rPr>
+          <w:b/>
+          <w:sz w:val="24"/>
+          <w:szCs w:val="24"/>
+        </w:rPr>
+        <w:t>PLAN DE ACCIÓN</w:t>
+      </w:r>
+    </w:p>
+    <w:p>
+      <w:pPr>
+        <w:pStyle w:val="Prrafodelista"/>
+        <w:numPr>
+          <w:ilvl w:val="0"/>
+          <w:numId w:val="15"/>
+        </w:numPr>
+        <w:spacing w:line="360" w:lineRule="auto"/>
+        <w:jc w:val="both"/>
+        <w:rPr>
+          <w:sz w:val="24"/>
+          <w:szCs w:val="24"/>
+        </w:rPr>
+      </w:pPr>
+      <w:r>
+        <w:rPr>
+          <w:sz w:val="24"/>
+          <w:szCs w:val="24"/>
+        </w:rPr>
+        <w:t>Arreglar los</w:t>
+      </w:r>
+      <w:r>
+        <w:rPr>
+          <w:sz w:val="24"/>
+          <w:szCs w:val="24"/>
+        </w:rPr>
+        <w:t xml:space="preserve"> 3 </w:t>
+      </w:r>
+      <w:proofErr w:type="spellStart"/>
+      <w:r>
+        <w:rPr>
+          <w:sz w:val="24"/>
+          <w:szCs w:val="24"/>
+        </w:rPr>
+        <w:t>code</w:t>
+      </w:r>
+      <w:proofErr w:type="spellEnd"/>
+      <w:r>
+        <w:rPr>
+          <w:sz w:val="24"/>
+          <w:szCs w:val="24"/>
+        </w:rPr>
+        <w:t xml:space="preserve"> </w:t>
+      </w:r>
+      <w:proofErr w:type="spellStart"/>
+      <w:r>
+        <w:rPr>
+          <w:sz w:val="24"/>
+          <w:szCs w:val="24"/>
+        </w:rPr>
+        <w:t>smells</w:t>
+      </w:r>
+      <w:proofErr w:type="spellEnd"/>
+      <w:r>
+        <w:rPr>
+          <w:sz w:val="24"/>
+          <w:szCs w:val="24"/>
+        </w:rPr>
+        <w:t xml:space="preserve"> con severidad crí</w:t>
+      </w:r>
+      <w:bookmarkStart w:id="0" w:name="_GoBack"/>
+      <w:bookmarkEnd w:id="0"/>
+      <w:r>
+        <w:rPr>
+          <w:sz w:val="24"/>
+          <w:szCs w:val="24"/>
+        </w:rPr>
+        <w:t>tica que en total suman 24 minutos de deuda técnica.</w:t>
+      </w:r>
+    </w:p>
+    <w:p>
+      <w:pPr>
+        <w:pStyle w:val="Prrafodelista"/>
+        <w:numPr>
+          <w:ilvl w:val="0"/>
+          <w:numId w:val="15"/>
+        </w:numPr>
+        <w:spacing w:line="360" w:lineRule="auto"/>
+        <w:jc w:val="both"/>
+        <w:rPr>
+          <w:sz w:val="24"/>
+          <w:szCs w:val="24"/>
+        </w:rPr>
+      </w:pPr>
+      <w:r>
+        <w:rPr>
+          <w:sz w:val="24"/>
+          <w:szCs w:val="24"/>
+        </w:rPr>
+        <w:t xml:space="preserve">Arreglar los 9 </w:t>
+      </w:r>
+      <w:proofErr w:type="spellStart"/>
+      <w:r>
+        <w:rPr>
+          <w:sz w:val="24"/>
+          <w:szCs w:val="24"/>
+        </w:rPr>
+        <w:t>security</w:t>
+      </w:r>
+      <w:proofErr w:type="spellEnd"/>
+      <w:r>
+        <w:rPr>
+          <w:sz w:val="24"/>
+          <w:szCs w:val="24"/>
+        </w:rPr>
+        <w:t xml:space="preserve"> </w:t>
+      </w:r>
+      <w:proofErr w:type="spellStart"/>
+      <w:r>
+        <w:rPr>
+          <w:sz w:val="24"/>
+          <w:szCs w:val="24"/>
+        </w:rPr>
+        <w:t>hotspots</w:t>
+      </w:r>
+      <w:proofErr w:type="spellEnd"/>
+      <w:r>
+        <w:rPr>
+          <w:sz w:val="24"/>
+          <w:szCs w:val="24"/>
+        </w:rPr>
+        <w:t xml:space="preserve"> con severidad baja.</w:t>
+      </w:r>
+    </w:p>
+    <w:p>
+      <w:pPr>
+        <w:spacing w:line="360" w:lineRule="auto"/>
+        <w:jc w:val="both"/>
+        <w:rPr>
+          <w:sz w:val="24"/>
+          <w:szCs w:val="24"/>
+        </w:rPr>
+      </w:pPr>
+      <w:r>
+        <w:rPr>
+          <w:b/>
+          <w:sz w:val="24"/>
+          <w:szCs w:val="24"/>
+        </w:rPr>
+        <w:t>COMENTARIOS</w:t>
+      </w:r>
+    </w:p>
+    <w:p>
+      <w:pPr>
+        <w:pStyle w:val="Prrafodelista"/>
+        <w:numPr>
+          <w:ilvl w:val="0"/>
+          <w:numId w:val="8"/>
+        </w:numPr>
+        <w:spacing w:line="360" w:lineRule="auto"/>
+        <w:jc w:val="both"/>
+        <w:rPr>
+          <w:sz w:val="24"/>
+          <w:szCs w:val="24"/>
+        </w:rPr>
+      </w:pPr>
+      <w:r>
+        <w:rPr>
+          <w:sz w:val="24"/>
+          <w:szCs w:val="24"/>
+        </w:rPr>
+        <w:t xml:space="preserve">Con el plan de acción indicado conseguiríamos que el proyecto pasase los criterios de calidad, porque bajaríamos la deuda técnica </w:t>
+      </w:r>
+      <w:r>
+        <w:rPr>
+          <w:sz w:val="24"/>
+          <w:szCs w:val="24"/>
+        </w:rPr>
+        <w:t>y la dejaríamos en 3 horas y 54 minutos.</w:t>
+      </w:r>
+      <w:r>
+        <w:rPr>
+          <w:sz w:val="24"/>
+          <w:szCs w:val="24"/>
+        </w:rPr>
+        <w:t xml:space="preserve"> Aunque en realidad no sería necesario eliminar todos estos </w:t>
+      </w:r>
+      <w:proofErr w:type="spellStart"/>
+      <w:r>
+        <w:rPr>
+          <w:sz w:val="24"/>
+          <w:szCs w:val="24"/>
+        </w:rPr>
+        <w:t>code</w:t>
+      </w:r>
+      <w:proofErr w:type="spellEnd"/>
+      <w:r>
+        <w:rPr>
+          <w:sz w:val="24"/>
+          <w:szCs w:val="24"/>
+        </w:rPr>
+        <w:t xml:space="preserve"> </w:t>
+      </w:r>
+      <w:proofErr w:type="spellStart"/>
+      <w:r>
+        <w:rPr>
+          <w:sz w:val="24"/>
+          <w:szCs w:val="24"/>
+        </w:rPr>
+        <w:t>smells</w:t>
+      </w:r>
+      <w:proofErr w:type="spellEnd"/>
+      <w:r>
+        <w:rPr>
+          <w:sz w:val="24"/>
+          <w:szCs w:val="24"/>
+        </w:rPr>
+        <w:t xml:space="preserve"> para pasar los criterios de calidad, de esta manera vamos mejorando más la calidad del software. </w:t>
+      </w:r>
+    </w:p>
+    <w:p>
+      <w:pPr>
+        <w:pStyle w:val="Prrafodelista"/>
+        <w:numPr>
+          <w:ilvl w:val="0"/>
+          <w:numId w:val="8"/>
+        </w:numPr>
+        <w:spacing w:line="360" w:lineRule="auto"/>
+        <w:jc w:val="both"/>
+        <w:rPr>
+          <w:sz w:val="24"/>
+          <w:szCs w:val="24"/>
+        </w:rPr>
+      </w:pPr>
+      <w:r>
+        <w:rPr>
+          <w:sz w:val="24"/>
+          <w:szCs w:val="24"/>
+        </w:rPr>
+        <w:t>Además al solucionar las vulnerabilidades del sistema vamos a hacer que la aplicación sea más segura.</w:t>
       </w:r>
     </w:p>
     <w:sectPr>
-      <w:headerReference w:type="default" r:id="rId8"/>
+      <w:headerReference w:type="default" r:id="rId9"/>
       <w:pgSz w:w="11906" w:h="16838"/>
       <w:pgMar w:top="1417" w:right="1701" w:bottom="1417" w:left="1701" w:header="708" w:footer="708" w:gutter="0"/>
       <w:cols w:space="708"/>
@@ -1014,6 +1519,95 @@
     </w:lvl>
   </w:abstractNum>
   <w:abstractNum w:abstractNumId="1" w15:restartNumberingAfterBreak="0">
+    <w:nsid w:val="0F98702F"/>
+    <w:multiLevelType w:val="hybridMultilevel"/>
+    <w:tmpl w:val="7F823970"/>
+    <w:lvl w:ilvl="0" w:tplc="0C0A0011">
+      <w:start w:val="1"/>
+      <w:numFmt w:val="decimal"/>
+      <w:lvlText w:val="%1)"/>
+      <w:lvlJc w:val="left"/>
+      <w:pPr>
+        <w:ind w:left="720" w:hanging="360"/>
+      </w:pPr>
+      <w:rPr>
+        <w:rFonts w:hint="default"/>
+      </w:rPr>
+    </w:lvl>
+    <w:lvl w:ilvl="1" w:tplc="0C0A0019" w:tentative="1">
+      <w:start w:val="1"/>
+      <w:numFmt w:val="lowerLetter"/>
+      <w:lvlText w:val="%2."/>
+      <w:lvlJc w:val="left"/>
+      <w:pPr>
+        <w:ind w:left="1440" w:hanging="360"/>
+      </w:pPr>
+    </w:lvl>
+    <w:lvl w:ilvl="2" w:tplc="0C0A001B" w:tentative="1">
+      <w:start w:val="1"/>
+      <w:numFmt w:val="lowerRoman"/>
+      <w:lvlText w:val="%3."/>
+      <w:lvlJc w:val="right"/>
+      <w:pPr>
+        <w:ind w:left="2160" w:hanging="180"/>
+      </w:pPr>
+    </w:lvl>
+    <w:lvl w:ilvl="3" w:tplc="0C0A000F" w:tentative="1">
+      <w:start w:val="1"/>
+      <w:numFmt w:val="decimal"/>
+      <w:lvlText w:val="%4."/>
+      <w:lvlJc w:val="left"/>
+      <w:pPr>
+        <w:ind w:left="2880" w:hanging="360"/>
+      </w:pPr>
+    </w:lvl>
+    <w:lvl w:ilvl="4" w:tplc="0C0A0019" w:tentative="1">
+      <w:start w:val="1"/>
+      <w:numFmt w:val="lowerLetter"/>
+      <w:lvlText w:val="%5."/>
+      <w:lvlJc w:val="left"/>
+      <w:pPr>
+        <w:ind w:left="3600" w:hanging="360"/>
+      </w:pPr>
+    </w:lvl>
+    <w:lvl w:ilvl="5" w:tplc="0C0A001B" w:tentative="1">
+      <w:start w:val="1"/>
+      <w:numFmt w:val="lowerRoman"/>
+      <w:lvlText w:val="%6."/>
+      <w:lvlJc w:val="right"/>
+      <w:pPr>
+        <w:ind w:left="4320" w:hanging="180"/>
+      </w:pPr>
+    </w:lvl>
+    <w:lvl w:ilvl="6" w:tplc="0C0A000F" w:tentative="1">
+      <w:start w:val="1"/>
+      <w:numFmt w:val="decimal"/>
+      <w:lvlText w:val="%7."/>
+      <w:lvlJc w:val="left"/>
+      <w:pPr>
+        <w:ind w:left="5040" w:hanging="360"/>
+      </w:pPr>
+    </w:lvl>
+    <w:lvl w:ilvl="7" w:tplc="0C0A0019" w:tentative="1">
+      <w:start w:val="1"/>
+      <w:numFmt w:val="lowerLetter"/>
+      <w:lvlText w:val="%8."/>
+      <w:lvlJc w:val="left"/>
+      <w:pPr>
+        <w:ind w:left="5760" w:hanging="360"/>
+      </w:pPr>
+    </w:lvl>
+    <w:lvl w:ilvl="8" w:tplc="0C0A001B" w:tentative="1">
+      <w:start w:val="1"/>
+      <w:numFmt w:val="lowerRoman"/>
+      <w:lvlText w:val="%9."/>
+      <w:lvlJc w:val="right"/>
+      <w:pPr>
+        <w:ind w:left="6480" w:hanging="180"/>
+      </w:pPr>
+    </w:lvl>
+  </w:abstractNum>
+  <w:abstractNum w:abstractNumId="2" w15:restartNumberingAfterBreak="0">
     <w:nsid w:val="18523A23"/>
     <w:multiLevelType w:val="hybridMultilevel"/>
     <w:tmpl w:val="43D0027A"/>
@@ -1099,7 +1693,7 @@
       </w:pPr>
     </w:lvl>
   </w:abstractNum>
-  <w:abstractNum w:abstractNumId="2" w15:restartNumberingAfterBreak="0">
+  <w:abstractNum w:abstractNumId="3" w15:restartNumberingAfterBreak="0">
     <w:nsid w:val="1FD31BC8"/>
     <w:multiLevelType w:val="hybridMultilevel"/>
     <w:tmpl w:val="7F823970"/>
@@ -1188,7 +1782,7 @@
       </w:pPr>
     </w:lvl>
   </w:abstractNum>
-  <w:abstractNum w:abstractNumId="3" w15:restartNumberingAfterBreak="0">
+  <w:abstractNum w:abstractNumId="4" w15:restartNumberingAfterBreak="0">
     <w:nsid w:val="3C1A7486"/>
     <w:multiLevelType w:val="hybridMultilevel"/>
     <w:tmpl w:val="1584F118"/>
@@ -1274,7 +1868,7 @@
       </w:pPr>
     </w:lvl>
   </w:abstractNum>
-  <w:abstractNum w:abstractNumId="4" w15:restartNumberingAfterBreak="0">
+  <w:abstractNum w:abstractNumId="5" w15:restartNumberingAfterBreak="0">
     <w:nsid w:val="40D861AE"/>
     <w:multiLevelType w:val="hybridMultilevel"/>
     <w:tmpl w:val="7F823970"/>
@@ -1363,7 +1957,7 @@
       </w:pPr>
     </w:lvl>
   </w:abstractNum>
-  <w:abstractNum w:abstractNumId="5" w15:restartNumberingAfterBreak="0">
+  <w:abstractNum w:abstractNumId="6" w15:restartNumberingAfterBreak="0">
     <w:nsid w:val="435B4938"/>
     <w:multiLevelType w:val="hybridMultilevel"/>
     <w:tmpl w:val="6DAE1C42"/>
@@ -1476,7 +2070,7 @@
       </w:rPr>
     </w:lvl>
   </w:abstractNum>
-  <w:abstractNum w:abstractNumId="6" w15:restartNumberingAfterBreak="0">
+  <w:abstractNum w:abstractNumId="7" w15:restartNumberingAfterBreak="0">
     <w:nsid w:val="43B41265"/>
     <w:multiLevelType w:val="hybridMultilevel"/>
     <w:tmpl w:val="7600594C"/>
@@ -1588,7 +2182,7 @@
       </w:rPr>
     </w:lvl>
   </w:abstractNum>
-  <w:abstractNum w:abstractNumId="7" w15:restartNumberingAfterBreak="0">
+  <w:abstractNum w:abstractNumId="8" w15:restartNumberingAfterBreak="0">
     <w:nsid w:val="43E31ABF"/>
     <w:multiLevelType w:val="hybridMultilevel"/>
     <w:tmpl w:val="7F823970"/>
@@ -1677,7 +2271,7 @@
       </w:pPr>
     </w:lvl>
   </w:abstractNum>
-  <w:abstractNum w:abstractNumId="8" w15:restartNumberingAfterBreak="0">
+  <w:abstractNum w:abstractNumId="9" w15:restartNumberingAfterBreak="0">
     <w:nsid w:val="5E3C7772"/>
     <w:multiLevelType w:val="hybridMultilevel"/>
     <w:tmpl w:val="7F823970"/>
@@ -1766,7 +2360,7 @@
       </w:pPr>
     </w:lvl>
   </w:abstractNum>
-  <w:abstractNum w:abstractNumId="9" w15:restartNumberingAfterBreak="0">
+  <w:abstractNum w:abstractNumId="10" w15:restartNumberingAfterBreak="0">
     <w:nsid w:val="6CC47A47"/>
     <w:multiLevelType w:val="hybridMultilevel"/>
     <w:tmpl w:val="F570757A"/>
@@ -1878,7 +2472,7 @@
       </w:rPr>
     </w:lvl>
   </w:abstractNum>
-  <w:abstractNum w:abstractNumId="10" w15:restartNumberingAfterBreak="0">
+  <w:abstractNum w:abstractNumId="11" w15:restartNumberingAfterBreak="0">
     <w:nsid w:val="6FD479BD"/>
     <w:multiLevelType w:val="hybridMultilevel"/>
     <w:tmpl w:val="7F823970"/>
@@ -1967,7 +2561,7 @@
       </w:pPr>
     </w:lvl>
   </w:abstractNum>
-  <w:abstractNum w:abstractNumId="11" w15:restartNumberingAfterBreak="0">
+  <w:abstractNum w:abstractNumId="12" w15:restartNumberingAfterBreak="0">
     <w:nsid w:val="7E751299"/>
     <w:multiLevelType w:val="hybridMultilevel"/>
     <w:tmpl w:val="7F823970"/>
@@ -2056,7 +2650,7 @@
       </w:pPr>
     </w:lvl>
   </w:abstractNum>
-  <w:abstractNum w:abstractNumId="12" w15:restartNumberingAfterBreak="0">
+  <w:abstractNum w:abstractNumId="13" w15:restartNumberingAfterBreak="0">
     <w:nsid w:val="7FF94613"/>
     <w:multiLevelType w:val="hybridMultilevel"/>
     <w:tmpl w:val="7F823970"/>
@@ -2146,22 +2740,22 @@
     </w:lvl>
   </w:abstractNum>
   <w:num w:numId="1">
+    <w:abstractNumId w:val="7"/>
+  </w:num>
+  <w:num w:numId="2">
+    <w:abstractNumId w:val="11"/>
+  </w:num>
+  <w:num w:numId="3">
     <w:abstractNumId w:val="6"/>
   </w:num>
-  <w:num w:numId="2">
-    <w:abstractNumId w:val="10"/>
-  </w:num>
-  <w:num w:numId="3">
-    <w:abstractNumId w:val="5"/>
-  </w:num>
   <w:num w:numId="4">
-    <w:abstractNumId w:val="7"/>
+    <w:abstractNumId w:val="8"/>
   </w:num>
   <w:num w:numId="5">
-    <w:abstractNumId w:val="8"/>
+    <w:abstractNumId w:val="9"/>
   </w:num>
   <w:num w:numId="6">
-    <w:abstractNumId w:val="8"/>
+    <w:abstractNumId w:val="9"/>
     <w:lvlOverride w:ilvl="0">
       <w:startOverride w:val="1"/>
     </w:lvlOverride>
@@ -2191,28 +2785,31 @@
     </w:lvlOverride>
   </w:num>
   <w:num w:numId="7">
-    <w:abstractNumId w:val="11"/>
+    <w:abstractNumId w:val="12"/>
   </w:num>
   <w:num w:numId="8">
-    <w:abstractNumId w:val="9"/>
+    <w:abstractNumId w:val="10"/>
   </w:num>
   <w:num w:numId="9">
-    <w:abstractNumId w:val="3"/>
+    <w:abstractNumId w:val="4"/>
   </w:num>
   <w:num w:numId="10">
-    <w:abstractNumId w:val="1"/>
+    <w:abstractNumId w:val="2"/>
   </w:num>
   <w:num w:numId="11">
-    <w:abstractNumId w:val="12"/>
+    <w:abstractNumId w:val="13"/>
   </w:num>
   <w:num w:numId="12">
-    <w:abstractNumId w:val="4"/>
+    <w:abstractNumId w:val="5"/>
   </w:num>
   <w:num w:numId="13">
-    <w:abstractNumId w:val="2"/>
+    <w:abstractNumId w:val="3"/>
   </w:num>
   <w:num w:numId="14">
     <w:abstractNumId w:val="0"/>
+  </w:num>
+  <w:num w:numId="15">
+    <w:abstractNumId w:val="1"/>
   </w:num>
 </w:numbering>
 </file>

</xml_diff>

<commit_message>
Modificado informe de calidad IV
</commit_message>
<xml_diff>
--- a/Docs/Quality Reports/Sprint03-QAReport.docx
+++ b/Docs/Quality Reports/Sprint03-QAReport.docx
@@ -630,17 +630,14 @@
       </w:pPr>
       <w:r>
         <w:rPr>
-          <w:b/>
           <w:noProof/>
-          <w:sz w:val="24"/>
-          <w:szCs w:val="24"/>
           <w:lang w:eastAsia="es-ES"/>
         </w:rPr>
         <w:drawing>
-          <wp:inline distT="0" distB="0" distL="0" distR="0" wp14:anchorId="4CE02776" wp14:editId="2C4F94E4">
-            <wp:extent cx="5400040" cy="705485"/>
+          <wp:inline distT="0" distB="0" distL="0" distR="0" wp14:anchorId="01337497" wp14:editId="3C3733AD">
+            <wp:extent cx="5400040" cy="690245"/>
             <wp:effectExtent l="0" t="0" r="0" b="0"/>
-            <wp:docPr id="2" name="Imagen 2"/>
+            <wp:docPr id="1" name="Imagen 1"/>
             <wp:cNvGraphicFramePr>
               <a:graphicFrameLocks xmlns:a="http://schemas.openxmlformats.org/drawingml/2006/main" noChangeAspect="1"/>
             </wp:cNvGraphicFramePr>
@@ -648,17 +645,11 @@
               <a:graphicData uri="http://schemas.openxmlformats.org/drawingml/2006/picture">
                 <pic:pic xmlns:pic="http://schemas.openxmlformats.org/drawingml/2006/picture">
                   <pic:nvPicPr>
-                    <pic:cNvPr id="2" name="QuealityReportIV.PNG"/>
+                    <pic:cNvPr id="1" name=""/>
                     <pic:cNvPicPr/>
                   </pic:nvPicPr>
                   <pic:blipFill>
-                    <a:blip r:embed="rId8">
-                      <a:extLst>
-                        <a:ext uri="{28A0092B-C50C-407E-A947-70E740481C1C}">
-                          <a14:useLocalDpi xmlns:a14="http://schemas.microsoft.com/office/drawing/2010/main" val="0"/>
-                        </a:ext>
-                      </a:extLst>
-                    </a:blip>
+                    <a:blip r:embed="rId8"/>
                     <a:stretch>
                       <a:fillRect/>
                     </a:stretch>
@@ -666,7 +657,7 @@
                   <pic:spPr>
                     <a:xfrm>
                       <a:off x="0" y="0"/>
-                      <a:ext cx="5400040" cy="705485"/>
+                      <a:ext cx="5400040" cy="690245"/>
                     </a:xfrm>
                     <a:prstGeom prst="rect">
                       <a:avLst/>
@@ -715,21 +706,30 @@
         <w:jc w:val="both"/>
         <w:rPr>
           <w:sz w:val="24"/>
-          <w:szCs w:val="24"/>
-        </w:rPr>
-      </w:pPr>
-      <w:r>
-        <w:rPr>
-          <w:sz w:val="24"/>
-          <w:szCs w:val="24"/>
-        </w:rPr>
-        <w:t xml:space="preserve">El análisis no pasa los criterios de calidad de la organización debido a que la deuda técnica acumulada supera las 4 horas y 10 minutos. Esto es debido a la cantidad de </w:t>
+        </w:rPr>
+      </w:pPr>
+      <w:r>
+        <w:rPr>
+          <w:sz w:val="24"/>
+        </w:rPr>
+        <w:t>El análisis pasa los criterios de calidad de la organización, ya que las calificaciones de mantenibilidad, fiabilidad y seguridad tienen todas una A. Además, la deuda técnica no supera el criterio máximo establecido y las demás medidas tampoc</w:t>
+      </w:r>
+      <w:r>
+        <w:rPr>
+          <w:sz w:val="24"/>
+        </w:rPr>
+        <w:t>o. Aun así, vemos que tenemos 23</w:t>
+      </w:r>
+      <w:r>
+        <w:rPr>
+          <w:sz w:val="24"/>
+        </w:rPr>
+        <w:t xml:space="preserve"> </w:t>
       </w:r>
       <w:proofErr w:type="spellStart"/>
       <w:r>
         <w:rPr>
           <w:sz w:val="24"/>
-          <w:szCs w:val="24"/>
         </w:rPr>
         <w:t>code</w:t>
       </w:r>
@@ -737,7 +737,6 @@
       <w:r>
         <w:rPr>
           <w:sz w:val="24"/>
-          <w:szCs w:val="24"/>
         </w:rPr>
         <w:t xml:space="preserve"> </w:t>
       </w:r>
@@ -745,7 +744,6 @@
       <w:r>
         <w:rPr>
           <w:sz w:val="24"/>
-          <w:szCs w:val="24"/>
         </w:rPr>
         <w:t>smells</w:t>
       </w:r>
@@ -753,37 +751,62 @@
       <w:r>
         <w:rPr>
           <w:sz w:val="24"/>
-          <w:szCs w:val="24"/>
-        </w:rPr>
-        <w:t xml:space="preserve"> que se han ido acumulado en el proyecto</w:t>
-      </w:r>
-      <w:r>
-        <w:rPr>
-          <w:sz w:val="24"/>
-          <w:szCs w:val="24"/>
-        </w:rPr>
-        <w:t>, que en total suman 4 horas y 1</w:t>
-      </w:r>
-      <w:r>
-        <w:rPr>
-          <w:sz w:val="24"/>
-          <w:szCs w:val="24"/>
-        </w:rPr>
-        <w:t>8 minutos de deuda técnica.</w:t>
-      </w:r>
-      <w:r>
-        <w:rPr>
-          <w:sz w:val="24"/>
-          <w:szCs w:val="24"/>
-        </w:rPr>
-        <w:t xml:space="preserve"> Por otra parte, </w:t>
-      </w:r>
-      <w:r>
-        <w:rPr>
-          <w:sz w:val="24"/>
-          <w:szCs w:val="24"/>
-        </w:rPr>
-        <w:t>se han encontrado 9 vulnerabilidades de seguridad, las cuales ponen en riesgo la integridad de la aplicación.</w:t>
+        </w:rPr>
+        <w:t xml:space="preserve">, 2 son de severidad crítica, 3 de severidad </w:t>
+      </w:r>
+      <w:proofErr w:type="spellStart"/>
+      <w:r>
+        <w:rPr>
+          <w:sz w:val="24"/>
+        </w:rPr>
+        <w:t>major</w:t>
+      </w:r>
+      <w:proofErr w:type="spellEnd"/>
+      <w:r>
+        <w:rPr>
+          <w:sz w:val="24"/>
+        </w:rPr>
+        <w:t xml:space="preserve">, 4 de severidad </w:t>
+      </w:r>
+      <w:proofErr w:type="spellStart"/>
+      <w:r>
+        <w:rPr>
+          <w:sz w:val="24"/>
+        </w:rPr>
+        <w:t>minor</w:t>
+      </w:r>
+      <w:proofErr w:type="spellEnd"/>
+      <w:r>
+        <w:rPr>
+          <w:sz w:val="24"/>
+        </w:rPr>
+        <w:t xml:space="preserve"> y el resto son de severidad </w:t>
+      </w:r>
+      <w:proofErr w:type="spellStart"/>
+      <w:r>
+        <w:rPr>
+          <w:sz w:val="24"/>
+        </w:rPr>
+        <w:t>in</w:t>
+      </w:r>
+      <w:r>
+        <w:rPr>
+          <w:sz w:val="24"/>
+        </w:rPr>
+        <w:t>fo</w:t>
+      </w:r>
+      <w:proofErr w:type="spellEnd"/>
+      <w:r>
+        <w:rPr>
+          <w:sz w:val="24"/>
+        </w:rPr>
+        <w:t>. Además, ahora tenemos un 0.8</w:t>
+      </w:r>
+      <w:r>
+        <w:rPr>
+          <w:sz w:val="24"/>
+        </w:rPr>
+        <w:t xml:space="preserve">% de código duplicado. </w:t>
       </w:r>
     </w:p>
     <w:p>
@@ -815,29 +838,20 @@
         <w:spacing w:line="360" w:lineRule="auto"/>
         <w:jc w:val="both"/>
         <w:rPr>
-          <w:sz w:val="24"/>
-          <w:szCs w:val="24"/>
-        </w:rPr>
-      </w:pPr>
-      <w:r>
-        <w:rPr>
-          <w:sz w:val="24"/>
-          <w:szCs w:val="24"/>
-        </w:rPr>
-        <w:t>Arreglar los</w:t>
-      </w:r>
-      <w:r>
-        <w:rPr>
-          <w:sz w:val="24"/>
-          <w:szCs w:val="24"/>
-        </w:rPr>
-        <w:t xml:space="preserve"> 3 </w:t>
+          <w:sz w:val="28"/>
+          <w:szCs w:val="24"/>
+        </w:rPr>
+      </w:pPr>
+      <w:r>
+        <w:rPr>
+          <w:sz w:val="24"/>
+        </w:rPr>
+        <w:t xml:space="preserve">Arreglar los 2 </w:t>
       </w:r>
       <w:proofErr w:type="spellStart"/>
       <w:r>
         <w:rPr>
           <w:sz w:val="24"/>
-          <w:szCs w:val="24"/>
         </w:rPr>
         <w:t>code</w:t>
       </w:r>
@@ -845,7 +859,6 @@
       <w:r>
         <w:rPr>
           <w:sz w:val="24"/>
-          <w:szCs w:val="24"/>
         </w:rPr>
         <w:t xml:space="preserve"> </w:t>
       </w:r>
@@ -853,7 +866,6 @@
       <w:r>
         <w:rPr>
           <w:sz w:val="24"/>
-          <w:szCs w:val="24"/>
         </w:rPr>
         <w:t>smells</w:t>
       </w:r>
@@ -861,18 +873,20 @@
       <w:r>
         <w:rPr>
           <w:sz w:val="24"/>
-          <w:szCs w:val="24"/>
-        </w:rPr>
-        <w:t xml:space="preserve"> con severidad crí</w:t>
-      </w:r>
-      <w:bookmarkStart w:id="0" w:name="_GoBack"/>
-      <w:bookmarkEnd w:id="0"/>
-      <w:r>
-        <w:rPr>
-          <w:sz w:val="24"/>
-          <w:szCs w:val="24"/>
-        </w:rPr>
-        <w:t>tica que en total suman 24 minutos de deuda técnica.</w:t>
+        </w:rPr>
+        <w:t xml:space="preserve"> con severidad</w:t>
+      </w:r>
+      <w:r>
+        <w:rPr>
+          <w:sz w:val="24"/>
+        </w:rPr>
+        <w:t xml:space="preserve"> crítica que suman un total de 9</w:t>
+      </w:r>
+      <w:r>
+        <w:rPr>
+          <w:sz w:val="24"/>
+        </w:rPr>
+        <w:t xml:space="preserve"> minutos de deuda técnica.</w:t>
       </w:r>
     </w:p>
     <w:p>
@@ -885,30 +899,33 @@
         <w:spacing w:line="360" w:lineRule="auto"/>
         <w:jc w:val="both"/>
         <w:rPr>
-          <w:sz w:val="24"/>
-          <w:szCs w:val="24"/>
-        </w:rPr>
-      </w:pPr>
-      <w:r>
-        <w:rPr>
-          <w:sz w:val="24"/>
-          <w:szCs w:val="24"/>
-        </w:rPr>
-        <w:t xml:space="preserve">Arreglar los 9 </w:t>
+          <w:sz w:val="28"/>
+          <w:szCs w:val="24"/>
+        </w:rPr>
+      </w:pPr>
+      <w:r>
+        <w:rPr>
+          <w:sz w:val="24"/>
+        </w:rPr>
+        <w:t>Arreglar los 5</w:t>
+      </w:r>
+      <w:r>
+        <w:rPr>
+          <w:sz w:val="24"/>
+        </w:rPr>
+        <w:t xml:space="preserve"> </w:t>
       </w:r>
       <w:proofErr w:type="spellStart"/>
       <w:r>
         <w:rPr>
           <w:sz w:val="24"/>
-          <w:szCs w:val="24"/>
-        </w:rPr>
-        <w:t>security</w:t>
+        </w:rPr>
+        <w:t>code</w:t>
       </w:r>
       <w:proofErr w:type="spellEnd"/>
       <w:r>
         <w:rPr>
           <w:sz w:val="24"/>
-          <w:szCs w:val="24"/>
         </w:rPr>
         <w:t xml:space="preserve"> </w:t>
       </w:r>
@@ -916,17 +933,110 @@
       <w:r>
         <w:rPr>
           <w:sz w:val="24"/>
-          <w:szCs w:val="24"/>
-        </w:rPr>
-        <w:t>hotspots</w:t>
+        </w:rPr>
+        <w:t>smells</w:t>
       </w:r>
       <w:proofErr w:type="spellEnd"/>
       <w:r>
         <w:rPr>
           <w:sz w:val="24"/>
-          <w:szCs w:val="24"/>
-        </w:rPr>
-        <w:t xml:space="preserve"> con severidad baja.</w:t>
+        </w:rPr>
+        <w:t xml:space="preserve"> con severidad </w:t>
+      </w:r>
+      <w:proofErr w:type="spellStart"/>
+      <w:r>
+        <w:rPr>
+          <w:sz w:val="24"/>
+        </w:rPr>
+        <w:t>major</w:t>
+      </w:r>
+      <w:proofErr w:type="spellEnd"/>
+      <w:r>
+        <w:rPr>
+          <w:sz w:val="24"/>
+        </w:rPr>
+        <w:t xml:space="preserve"> que suman un total de 35</w:t>
+      </w:r>
+      <w:r>
+        <w:rPr>
+          <w:sz w:val="24"/>
+        </w:rPr>
+        <w:t xml:space="preserve"> minutos de deuda técnica.</w:t>
+      </w:r>
+    </w:p>
+    <w:p>
+      <w:pPr>
+        <w:pStyle w:val="Prrafodelista"/>
+        <w:numPr>
+          <w:ilvl w:val="0"/>
+          <w:numId w:val="15"/>
+        </w:numPr>
+        <w:spacing w:line="360" w:lineRule="auto"/>
+        <w:jc w:val="both"/>
+        <w:rPr>
+          <w:sz w:val="28"/>
+          <w:szCs w:val="24"/>
+        </w:rPr>
+      </w:pPr>
+      <w:r>
+        <w:rPr>
+          <w:sz w:val="24"/>
+        </w:rPr>
+        <w:t>Arreglar los 7</w:t>
+      </w:r>
+      <w:r>
+        <w:rPr>
+          <w:sz w:val="24"/>
+        </w:rPr>
+        <w:t xml:space="preserve"> </w:t>
+      </w:r>
+      <w:proofErr w:type="spellStart"/>
+      <w:r>
+        <w:rPr>
+          <w:sz w:val="24"/>
+        </w:rPr>
+        <w:t>code</w:t>
+      </w:r>
+      <w:proofErr w:type="spellEnd"/>
+      <w:r>
+        <w:rPr>
+          <w:sz w:val="24"/>
+        </w:rPr>
+        <w:t xml:space="preserve"> </w:t>
+      </w:r>
+      <w:proofErr w:type="spellStart"/>
+      <w:r>
+        <w:rPr>
+          <w:sz w:val="24"/>
+        </w:rPr>
+        <w:t>smells</w:t>
+      </w:r>
+      <w:proofErr w:type="spellEnd"/>
+      <w:r>
+        <w:rPr>
+          <w:sz w:val="24"/>
+        </w:rPr>
+        <w:t xml:space="preserve"> con severidad </w:t>
+      </w:r>
+      <w:r>
+        <w:rPr>
+          <w:sz w:val="24"/>
+        </w:rPr>
+        <w:t>minor</w:t>
+      </w:r>
+      <w:bookmarkStart w:id="0" w:name="_GoBack"/>
+      <w:bookmarkEnd w:id="0"/>
+      <w:r>
+        <w:rPr>
+          <w:sz w:val="24"/>
+        </w:rPr>
+        <w:t xml:space="preserve"> que suman un total de 39</w:t>
+      </w:r>
+      <w:r>
+        <w:rPr>
+          <w:sz w:val="24"/>
+        </w:rPr>
+        <w:t xml:space="preserve"> minutos de deuda técnica.</w:t>
       </w:r>
     </w:p>
     <w:p>
@@ -957,36 +1067,27 @@
         <w:spacing w:line="360" w:lineRule="auto"/>
         <w:jc w:val="both"/>
         <w:rPr>
-          <w:sz w:val="24"/>
-          <w:szCs w:val="24"/>
-        </w:rPr>
-      </w:pPr>
-      <w:r>
-        <w:rPr>
-          <w:sz w:val="24"/>
-          <w:szCs w:val="24"/>
-        </w:rPr>
-        <w:t xml:space="preserve">Con el plan de acción indicado conseguiríamos que el proyecto pasase los criterios de calidad, porque bajaríamos la deuda técnica </w:t>
-      </w:r>
-      <w:r>
-        <w:rPr>
-          <w:sz w:val="24"/>
-          <w:szCs w:val="24"/>
-        </w:rPr>
-        <w:t>y la dejaríamos en 3 horas y 54 minutos.</w:t>
-      </w:r>
-      <w:r>
-        <w:rPr>
-          <w:sz w:val="24"/>
-          <w:szCs w:val="24"/>
-        </w:rPr>
-        <w:t xml:space="preserve"> Aunque en realidad no sería necesario eliminar todos estos </w:t>
+          <w:sz w:val="28"/>
+          <w:szCs w:val="24"/>
+        </w:rPr>
+      </w:pPr>
+      <w:r>
+        <w:rPr>
+          <w:sz w:val="24"/>
+        </w:rPr>
+        <w:t xml:space="preserve">Pese a que el proyecto ya cumple con los criterios de calidad de la organización, con el plan de acción que se va a llevar a cabo, mejoremos más el proyecto de </w:t>
+      </w:r>
+      <w:r>
+        <w:rPr>
+          <w:sz w:val="24"/>
+        </w:rPr>
+        <w:lastRenderedPageBreak/>
+        <w:t xml:space="preserve">cara al aspecto de calidad, asimismo reduciremos la deuda técnica, que actualmente está en 4 horas, para alejarla del límite establecido. Además, eliminamos los </w:t>
       </w:r>
       <w:proofErr w:type="spellStart"/>
       <w:r>
         <w:rPr>
           <w:sz w:val="24"/>
-          <w:szCs w:val="24"/>
         </w:rPr>
         <w:t>code</w:t>
       </w:r>
@@ -994,7 +1095,6 @@
       <w:r>
         <w:rPr>
           <w:sz w:val="24"/>
-          <w:szCs w:val="24"/>
         </w:rPr>
         <w:t xml:space="preserve"> </w:t>
       </w:r>
@@ -1002,7 +1102,6 @@
       <w:r>
         <w:rPr>
           <w:sz w:val="24"/>
-          <w:szCs w:val="24"/>
         </w:rPr>
         <w:t>smells</w:t>
       </w:r>
@@ -1010,31 +1109,8 @@
       <w:r>
         <w:rPr>
           <w:sz w:val="24"/>
-          <w:szCs w:val="24"/>
-        </w:rPr>
-        <w:t xml:space="preserve"> para pasar los criterios de calidad, de esta manera vamos mejorando más la calidad del software. </w:t>
-      </w:r>
-    </w:p>
-    <w:p>
-      <w:pPr>
-        <w:pStyle w:val="Prrafodelista"/>
-        <w:numPr>
-          <w:ilvl w:val="0"/>
-          <w:numId w:val="8"/>
-        </w:numPr>
-        <w:spacing w:line="360" w:lineRule="auto"/>
-        <w:jc w:val="both"/>
-        <w:rPr>
-          <w:sz w:val="24"/>
-          <w:szCs w:val="24"/>
-        </w:rPr>
-      </w:pPr>
-      <w:r>
-        <w:rPr>
-          <w:sz w:val="24"/>
-          <w:szCs w:val="24"/>
-        </w:rPr>
-        <w:t>Además al solucionar las vulnerabilidades del sistema vamos a hacer que la aplicación sea más segura.</w:t>
+        </w:rPr>
+        <w:t xml:space="preserve"> más graves en nuestro proyecto. </w:t>
       </w:r>
     </w:p>
     <w:sectPr>

</xml_diff>

<commit_message>
Corrección de informe de calidad
Se ha realizado una corrección del informe de calidad.
</commit_message>
<xml_diff>
--- a/Docs/Quality Reports/Sprint03-QAReport.docx
+++ b/Docs/Quality Reports/Sprint03-QAReport.docx
@@ -1,6 +1,6 @@
 
 <file path=word/document.xml><?xml version="1.0" encoding="utf-8"?>
-<w:document xmlns:wpc="http://schemas.microsoft.com/office/word/2010/wordprocessingCanvas" xmlns:mc="http://schemas.openxmlformats.org/markup-compatibility/2006" xmlns:o="urn:schemas-microsoft-com:office:office" xmlns:r="http://schemas.openxmlformats.org/officeDocument/2006/relationships" xmlns:m="http://schemas.openxmlformats.org/officeDocument/2006/math" xmlns:v="urn:schemas-microsoft-com:vml" xmlns:wp14="http://schemas.microsoft.com/office/word/2010/wordprocessingDrawing" xmlns:wp="http://schemas.openxmlformats.org/drawingml/2006/wordprocessingDrawing" xmlns:w10="urn:schemas-microsoft-com:office:word" xmlns:w="http://schemas.openxmlformats.org/wordprocessingml/2006/main" xmlns:w14="http://schemas.microsoft.com/office/word/2010/wordml" xmlns:w15="http://schemas.microsoft.com/office/word/2012/wordml" xmlns:wpg="http://schemas.microsoft.com/office/word/2010/wordprocessingGroup" xmlns:wpi="http://schemas.microsoft.com/office/word/2010/wordprocessingInk" xmlns:wne="http://schemas.microsoft.com/office/word/2006/wordml" xmlns:wps="http://schemas.microsoft.com/office/word/2010/wordprocessingShape" mc:Ignorable="w14 w15 wp14">
+<w:document xmlns:wpc="http://schemas.microsoft.com/office/word/2010/wordprocessingCanvas" xmlns:cx="http://schemas.microsoft.com/office/drawing/2014/chartex" xmlns:cx1="http://schemas.microsoft.com/office/drawing/2015/9/8/chartex" xmlns:cx2="http://schemas.microsoft.com/office/drawing/2015/10/21/chartex" xmlns:cx3="http://schemas.microsoft.com/office/drawing/2016/5/9/chartex" xmlns:cx4="http://schemas.microsoft.com/office/drawing/2016/5/10/chartex" xmlns:cx5="http://schemas.microsoft.com/office/drawing/2016/5/11/chartex" xmlns:cx6="http://schemas.microsoft.com/office/drawing/2016/5/12/chartex" xmlns:cx7="http://schemas.microsoft.com/office/drawing/2016/5/13/chartex" xmlns:cx8="http://schemas.microsoft.com/office/drawing/2016/5/14/chartex" xmlns:mc="http://schemas.openxmlformats.org/markup-compatibility/2006" xmlns:aink="http://schemas.microsoft.com/office/drawing/2016/ink" xmlns:am3d="http://schemas.microsoft.com/office/drawing/2017/model3d" xmlns:o="urn:schemas-microsoft-com:office:office" xmlns:r="http://schemas.openxmlformats.org/officeDocument/2006/relationships" xmlns:m="http://schemas.openxmlformats.org/officeDocument/2006/math" xmlns:v="urn:schemas-microsoft-com:vml" xmlns:wp14="http://schemas.microsoft.com/office/word/2010/wordprocessingDrawing" xmlns:wp="http://schemas.openxmlformats.org/drawingml/2006/wordprocessingDrawing" xmlns:w10="urn:schemas-microsoft-com:office:word" xmlns:w="http://schemas.openxmlformats.org/wordprocessingml/2006/main" xmlns:w14="http://schemas.microsoft.com/office/word/2010/wordml" xmlns:w15="http://schemas.microsoft.com/office/word/2012/wordml" xmlns:w16cex="http://schemas.microsoft.com/office/word/2018/wordml/cex" xmlns:w16cid="http://schemas.microsoft.com/office/word/2016/wordml/cid" xmlns:w16="http://schemas.microsoft.com/office/word/2018/wordml" xmlns:w16se="http://schemas.microsoft.com/office/word/2015/wordml/symex" xmlns:wpg="http://schemas.microsoft.com/office/word/2010/wordprocessingGroup" xmlns:wpi="http://schemas.microsoft.com/office/word/2010/wordprocessingInk" xmlns:wne="http://schemas.microsoft.com/office/word/2006/wordml" xmlns:wps="http://schemas.microsoft.com/office/word/2010/wordprocessingShape" mc:Ignorable="w14 w15 w16se w16cid w16 w16cex wp14">
   <w:body>
     <w:p>
       <w:pPr>
@@ -912,7 +912,6 @@
     <w:p>
       <w:pPr>
         <w:rPr>
-          <w:b/>
           <w:sz w:val="24"/>
           <w:szCs w:val="24"/>
         </w:rPr>
@@ -938,11 +937,996 @@
         </w:rPr>
         <w:t>.</w:t>
       </w:r>
-      <w:bookmarkStart w:id="0" w:name="_GoBack"/>
-      <w:bookmarkEnd w:id="0"/>
+    </w:p>
+    <w:p>
+      <w:pPr>
+        <w:rPr>
+          <w:sz w:val="24"/>
+          <w:szCs w:val="24"/>
+        </w:rPr>
+      </w:pPr>
+      <w:r>
+        <w:rPr>
+          <w:sz w:val="24"/>
+          <w:szCs w:val="24"/>
+        </w:rPr>
+        <w:br w:type="page"/>
+      </w:r>
+    </w:p>
+    <w:p>
+      <w:pPr>
+        <w:pStyle w:val="Ttulo2"/>
+        <w:jc w:val="both"/>
+        <w:rPr>
+          <w:b/>
+          <w:color w:val="D311A0"/>
+          <w:sz w:val="28"/>
+        </w:rPr>
+      </w:pPr>
+      <w:r>
+        <w:rPr>
+          <w:b/>
+          <w:color w:val="D311A0"/>
+          <w:sz w:val="28"/>
+        </w:rPr>
+        <w:lastRenderedPageBreak/>
+        <w:t>ANÁLISIS 1 DICIEMBRE 2020</w:t>
+      </w:r>
+    </w:p>
+    <w:p>
+      <w:pPr>
+        <w:jc w:val="both"/>
+      </w:pPr>
+    </w:p>
+    <w:p>
+      <w:pPr>
+        <w:spacing w:line="360" w:lineRule="auto"/>
+        <w:jc w:val="both"/>
+        <w:rPr>
+          <w:b/>
+          <w:sz w:val="24"/>
+          <w:szCs w:val="24"/>
+        </w:rPr>
+      </w:pPr>
+      <w:r>
+        <w:rPr>
+          <w:b/>
+          <w:sz w:val="24"/>
+          <w:szCs w:val="24"/>
+        </w:rPr>
+        <w:t>CAPTURA</w:t>
+      </w:r>
+    </w:p>
+    <w:p>
+      <w:pPr>
+        <w:spacing w:line="360" w:lineRule="auto"/>
+        <w:jc w:val="both"/>
+        <w:rPr>
+          <w:b/>
+          <w:sz w:val="24"/>
+          <w:szCs w:val="24"/>
+        </w:rPr>
+      </w:pPr>
+      <w:r>
+        <w:rPr>
+          <w:noProof/>
+          <w:lang w:eastAsia="es-ES"/>
+        </w:rPr>
+        <w:drawing>
+          <wp:inline distT="0" distB="0" distL="0" distR="0" wp14:anchorId="09254180" wp14:editId="0B29551C">
+            <wp:extent cx="5400040" cy="723265"/>
+            <wp:effectExtent l="0" t="0" r="0" b="635"/>
+            <wp:docPr id="4" name="Imagen 4"/>
+            <wp:cNvGraphicFramePr>
+              <a:graphicFrameLocks xmlns:a="http://schemas.openxmlformats.org/drawingml/2006/main" noChangeAspect="1"/>
+            </wp:cNvGraphicFramePr>
+            <a:graphic xmlns:a="http://schemas.openxmlformats.org/drawingml/2006/main">
+              <a:graphicData uri="http://schemas.openxmlformats.org/drawingml/2006/picture">
+                <pic:pic xmlns:pic="http://schemas.openxmlformats.org/drawingml/2006/picture">
+                  <pic:nvPicPr>
+                    <pic:cNvPr id="0" name="Imagen 4"/>
+                    <pic:cNvPicPr>
+                      <a:picLocks noChangeAspect="1" noChangeArrowheads="1"/>
+                    </pic:cNvPicPr>
+                  </pic:nvPicPr>
+                  <pic:blipFill>
+                    <a:blip r:embed="rId9">
+                      <a:extLst>
+                        <a:ext uri="{28A0092B-C50C-407E-A947-70E740481C1C}">
+                          <a14:useLocalDpi xmlns:a14="http://schemas.microsoft.com/office/drawing/2010/main" val="0"/>
+                        </a:ext>
+                      </a:extLst>
+                    </a:blip>
+                    <a:srcRect/>
+                    <a:stretch>
+                      <a:fillRect/>
+                    </a:stretch>
+                  </pic:blipFill>
+                  <pic:spPr bwMode="auto">
+                    <a:xfrm>
+                      <a:off x="0" y="0"/>
+                      <a:ext cx="5400040" cy="723265"/>
+                    </a:xfrm>
+                    <a:prstGeom prst="rect">
+                      <a:avLst/>
+                    </a:prstGeom>
+                    <a:noFill/>
+                    <a:ln>
+                      <a:noFill/>
+                    </a:ln>
+                  </pic:spPr>
+                </pic:pic>
+              </a:graphicData>
+            </a:graphic>
+          </wp:inline>
+        </w:drawing>
+      </w:r>
+    </w:p>
+    <w:p>
+      <w:pPr>
+        <w:spacing w:line="360" w:lineRule="auto"/>
+        <w:jc w:val="both"/>
+        <w:rPr>
+          <w:b/>
+          <w:sz w:val="24"/>
+          <w:szCs w:val="24"/>
+        </w:rPr>
+      </w:pPr>
+      <w:r>
+        <w:rPr>
+          <w:b/>
+          <w:sz w:val="24"/>
+          <w:szCs w:val="24"/>
+        </w:rPr>
+        <w:t>INCIDENCIAS</w:t>
+      </w:r>
+    </w:p>
+    <w:p>
+      <w:pPr>
+        <w:spacing w:line="360" w:lineRule="auto"/>
+        <w:jc w:val="both"/>
+        <w:rPr>
+          <w:sz w:val="24"/>
+          <w:szCs w:val="24"/>
+        </w:rPr>
+      </w:pPr>
+      <w:r>
+        <w:rPr>
+          <w:sz w:val="24"/>
+          <w:szCs w:val="24"/>
+        </w:rPr>
+        <w:t xml:space="preserve">El análisis no pasa los criterios de calidad de la organización debido a que la deuda técnica acumulada supera las 4 horas y 10 minutos. Esto es debido a la cantidad de </w:t>
+      </w:r>
+      <w:proofErr w:type="spellStart"/>
+      <w:r>
+        <w:rPr>
+          <w:sz w:val="24"/>
+          <w:szCs w:val="24"/>
+        </w:rPr>
+        <w:t>code</w:t>
+      </w:r>
+      <w:proofErr w:type="spellEnd"/>
+      <w:r>
+        <w:rPr>
+          <w:sz w:val="24"/>
+          <w:szCs w:val="24"/>
+        </w:rPr>
+        <w:t xml:space="preserve"> </w:t>
+      </w:r>
+      <w:proofErr w:type="spellStart"/>
+      <w:r>
+        <w:rPr>
+          <w:sz w:val="24"/>
+          <w:szCs w:val="24"/>
+        </w:rPr>
+        <w:t>smells</w:t>
+      </w:r>
+      <w:proofErr w:type="spellEnd"/>
+      <w:r>
+        <w:rPr>
+          <w:sz w:val="24"/>
+          <w:szCs w:val="24"/>
+        </w:rPr>
+        <w:t xml:space="preserve"> que se han ido acumulado en el proyecto, que en total suman 4 horas y 28 minutos de deuda técnica.</w:t>
+      </w:r>
+    </w:p>
+    <w:p>
+      <w:pPr>
+        <w:spacing w:line="360" w:lineRule="auto"/>
+        <w:jc w:val="both"/>
+        <w:rPr>
+          <w:b/>
+          <w:sz w:val="24"/>
+          <w:szCs w:val="24"/>
+        </w:rPr>
+      </w:pPr>
+      <w:r>
+        <w:rPr>
+          <w:b/>
+          <w:sz w:val="24"/>
+          <w:szCs w:val="24"/>
+        </w:rPr>
+        <w:t>PLAN DE ACCIÓN</w:t>
+      </w:r>
+    </w:p>
+    <w:p>
+      <w:pPr>
+        <w:pStyle w:val="Prrafodelista"/>
+        <w:numPr>
+          <w:ilvl w:val="0"/>
+          <w:numId w:val="15"/>
+        </w:numPr>
+        <w:spacing w:line="360" w:lineRule="auto"/>
+        <w:jc w:val="both"/>
+        <w:rPr>
+          <w:sz w:val="24"/>
+          <w:szCs w:val="24"/>
+        </w:rPr>
+      </w:pPr>
+      <w:r>
+        <w:rPr>
+          <w:sz w:val="24"/>
+          <w:szCs w:val="24"/>
+        </w:rPr>
+        <w:t xml:space="preserve">Arreglar los 2 </w:t>
+      </w:r>
+      <w:proofErr w:type="spellStart"/>
+      <w:r>
+        <w:rPr>
+          <w:sz w:val="24"/>
+          <w:szCs w:val="24"/>
+        </w:rPr>
+        <w:t>code</w:t>
+      </w:r>
+      <w:proofErr w:type="spellEnd"/>
+      <w:r>
+        <w:rPr>
+          <w:sz w:val="24"/>
+          <w:szCs w:val="24"/>
+        </w:rPr>
+        <w:t xml:space="preserve"> </w:t>
+      </w:r>
+      <w:proofErr w:type="spellStart"/>
+      <w:r>
+        <w:rPr>
+          <w:sz w:val="24"/>
+          <w:szCs w:val="24"/>
+        </w:rPr>
+        <w:t>smells</w:t>
+      </w:r>
+      <w:proofErr w:type="spellEnd"/>
+      <w:r>
+        <w:rPr>
+          <w:sz w:val="24"/>
+          <w:szCs w:val="24"/>
+        </w:rPr>
+        <w:t xml:space="preserve"> con severidad bloqueante que en total suman 20 minutos de deuda técnica.</w:t>
+      </w:r>
+    </w:p>
+    <w:p>
+      <w:pPr>
+        <w:pStyle w:val="Prrafodelista"/>
+        <w:numPr>
+          <w:ilvl w:val="0"/>
+          <w:numId w:val="15"/>
+        </w:numPr>
+        <w:spacing w:line="360" w:lineRule="auto"/>
+        <w:jc w:val="both"/>
+        <w:rPr>
+          <w:sz w:val="24"/>
+          <w:szCs w:val="24"/>
+        </w:rPr>
+      </w:pPr>
+      <w:r>
+        <w:rPr>
+          <w:sz w:val="24"/>
+          <w:szCs w:val="24"/>
+        </w:rPr>
+        <w:t xml:space="preserve">Arreglar los 3 </w:t>
+      </w:r>
+      <w:proofErr w:type="spellStart"/>
+      <w:r>
+        <w:rPr>
+          <w:sz w:val="24"/>
+          <w:szCs w:val="24"/>
+        </w:rPr>
+        <w:t>code</w:t>
+      </w:r>
+      <w:proofErr w:type="spellEnd"/>
+      <w:r>
+        <w:rPr>
+          <w:sz w:val="24"/>
+          <w:szCs w:val="24"/>
+        </w:rPr>
+        <w:t xml:space="preserve"> </w:t>
+      </w:r>
+      <w:proofErr w:type="spellStart"/>
+      <w:r>
+        <w:rPr>
+          <w:sz w:val="24"/>
+          <w:szCs w:val="24"/>
+        </w:rPr>
+        <w:t>smells</w:t>
+      </w:r>
+      <w:proofErr w:type="spellEnd"/>
+      <w:r>
+        <w:rPr>
+          <w:sz w:val="24"/>
+          <w:szCs w:val="24"/>
+        </w:rPr>
+        <w:t xml:space="preserve"> con severidad crítica que en total suman 24 minutos de deuda técnica.</w:t>
+      </w:r>
+    </w:p>
+    <w:p>
+      <w:pPr>
+        <w:pStyle w:val="Prrafodelista"/>
+        <w:numPr>
+          <w:ilvl w:val="0"/>
+          <w:numId w:val="15"/>
+        </w:numPr>
+        <w:spacing w:line="360" w:lineRule="auto"/>
+        <w:jc w:val="both"/>
+        <w:rPr>
+          <w:sz w:val="24"/>
+          <w:szCs w:val="24"/>
+        </w:rPr>
+      </w:pPr>
+      <w:r>
+        <w:rPr>
+          <w:sz w:val="24"/>
+          <w:szCs w:val="24"/>
+        </w:rPr>
+        <w:t xml:space="preserve">Arreglar los 3 principales </w:t>
+      </w:r>
+      <w:proofErr w:type="spellStart"/>
+      <w:r>
+        <w:rPr>
+          <w:sz w:val="24"/>
+          <w:szCs w:val="24"/>
+        </w:rPr>
+        <w:t>code</w:t>
+      </w:r>
+      <w:proofErr w:type="spellEnd"/>
+      <w:r>
+        <w:rPr>
+          <w:sz w:val="24"/>
+          <w:szCs w:val="24"/>
+        </w:rPr>
+        <w:t xml:space="preserve"> </w:t>
+      </w:r>
+      <w:proofErr w:type="spellStart"/>
+      <w:r>
+        <w:rPr>
+          <w:sz w:val="24"/>
+          <w:szCs w:val="24"/>
+        </w:rPr>
+        <w:t>smells</w:t>
+      </w:r>
+      <w:proofErr w:type="spellEnd"/>
+      <w:r>
+        <w:rPr>
+          <w:sz w:val="24"/>
+          <w:szCs w:val="24"/>
+        </w:rPr>
+        <w:t xml:space="preserve"> con severidad </w:t>
+      </w:r>
+      <w:proofErr w:type="spellStart"/>
+      <w:r>
+        <w:rPr>
+          <w:sz w:val="24"/>
+          <w:szCs w:val="24"/>
+        </w:rPr>
+        <w:t>major</w:t>
+      </w:r>
+      <w:proofErr w:type="spellEnd"/>
+      <w:r>
+        <w:rPr>
+          <w:sz w:val="24"/>
+          <w:szCs w:val="24"/>
+        </w:rPr>
+        <w:t xml:space="preserve"> que en total suman 25 minutos de deuda técnica.</w:t>
+      </w:r>
+    </w:p>
+    <w:p>
+      <w:pPr>
+        <w:spacing w:line="360" w:lineRule="auto"/>
+        <w:jc w:val="both"/>
+        <w:rPr>
+          <w:sz w:val="24"/>
+          <w:szCs w:val="24"/>
+        </w:rPr>
+      </w:pPr>
+      <w:r>
+        <w:rPr>
+          <w:b/>
+          <w:sz w:val="24"/>
+          <w:szCs w:val="24"/>
+        </w:rPr>
+        <w:t>COMENTARIOS</w:t>
+      </w:r>
+    </w:p>
+    <w:p>
+      <w:pPr>
+        <w:pStyle w:val="Prrafodelista"/>
+        <w:numPr>
+          <w:ilvl w:val="0"/>
+          <w:numId w:val="16"/>
+        </w:numPr>
+        <w:spacing w:line="360" w:lineRule="auto"/>
+        <w:jc w:val="both"/>
+        <w:rPr>
+          <w:sz w:val="24"/>
+          <w:szCs w:val="24"/>
+        </w:rPr>
+      </w:pPr>
+      <w:r>
+        <w:rPr>
+          <w:sz w:val="24"/>
+          <w:szCs w:val="24"/>
+        </w:rPr>
+        <w:t xml:space="preserve">Con el plan de acción indicado conseguiríamos que el proyecto pasase los criterios de calidad, porque bajaríamos la deuda técnica en 1 hora y 9 minutos. Aunque en realidad no sería necesario eliminar todos estos </w:t>
+      </w:r>
+      <w:proofErr w:type="spellStart"/>
+      <w:r>
+        <w:rPr>
+          <w:sz w:val="24"/>
+          <w:szCs w:val="24"/>
+        </w:rPr>
+        <w:t>code</w:t>
+      </w:r>
+      <w:proofErr w:type="spellEnd"/>
+      <w:r>
+        <w:rPr>
+          <w:sz w:val="24"/>
+          <w:szCs w:val="24"/>
+        </w:rPr>
+        <w:t xml:space="preserve"> </w:t>
+      </w:r>
+      <w:proofErr w:type="spellStart"/>
+      <w:r>
+        <w:rPr>
+          <w:sz w:val="24"/>
+          <w:szCs w:val="24"/>
+        </w:rPr>
+        <w:t>smells</w:t>
+      </w:r>
+      <w:proofErr w:type="spellEnd"/>
+      <w:r>
+        <w:rPr>
+          <w:sz w:val="24"/>
+          <w:szCs w:val="24"/>
+        </w:rPr>
+        <w:t xml:space="preserve"> para pasar los criterios de calidad, de esta manera vamos mejorando más la calidad del software. Y, además, estaríamos eliminando los </w:t>
+      </w:r>
+      <w:proofErr w:type="spellStart"/>
+      <w:r>
+        <w:rPr>
+          <w:sz w:val="24"/>
+          <w:szCs w:val="24"/>
+        </w:rPr>
+        <w:t>code</w:t>
+      </w:r>
+      <w:proofErr w:type="spellEnd"/>
+      <w:r>
+        <w:rPr>
+          <w:sz w:val="24"/>
+          <w:szCs w:val="24"/>
+        </w:rPr>
+        <w:t xml:space="preserve"> </w:t>
+      </w:r>
+      <w:proofErr w:type="spellStart"/>
+      <w:r>
+        <w:rPr>
+          <w:sz w:val="24"/>
+          <w:szCs w:val="24"/>
+        </w:rPr>
+        <w:t>smells</w:t>
+      </w:r>
+      <w:proofErr w:type="spellEnd"/>
+      <w:r>
+        <w:rPr>
+          <w:sz w:val="24"/>
+          <w:szCs w:val="24"/>
+        </w:rPr>
+        <w:t xml:space="preserve"> con la severidad más grave dentro del proyecto.</w:t>
+      </w:r>
+    </w:p>
+    <w:p>
+      <w:pPr>
+        <w:pStyle w:val="Ttulo2"/>
+        <w:jc w:val="both"/>
+        <w:rPr>
+          <w:b/>
+          <w:color w:val="D311A0"/>
+          <w:sz w:val="28"/>
+        </w:rPr>
+      </w:pPr>
+      <w:r>
+        <w:rPr>
+          <w:b/>
+          <w:color w:val="D311A0"/>
+          <w:sz w:val="28"/>
+        </w:rPr>
+        <w:lastRenderedPageBreak/>
+        <w:t>ANÁLISIS 3 DICIEMBRE 2020</w:t>
+      </w:r>
+    </w:p>
+    <w:p>
+      <w:pPr>
+        <w:jc w:val="both"/>
+      </w:pPr>
+    </w:p>
+    <w:p>
+      <w:pPr>
+        <w:spacing w:line="360" w:lineRule="auto"/>
+        <w:jc w:val="both"/>
+        <w:rPr>
+          <w:b/>
+          <w:sz w:val="24"/>
+          <w:szCs w:val="24"/>
+        </w:rPr>
+      </w:pPr>
+      <w:r>
+        <w:rPr>
+          <w:b/>
+          <w:sz w:val="24"/>
+          <w:szCs w:val="24"/>
+        </w:rPr>
+        <w:t>CAPTURA</w:t>
+      </w:r>
+    </w:p>
+    <w:p>
+      <w:pPr>
+        <w:spacing w:line="360" w:lineRule="auto"/>
+        <w:jc w:val="both"/>
+        <w:rPr>
+          <w:b/>
+          <w:sz w:val="24"/>
+          <w:szCs w:val="24"/>
+        </w:rPr>
+      </w:pPr>
+      <w:r>
+        <w:rPr>
+          <w:noProof/>
+          <w:lang w:eastAsia="es-ES"/>
+        </w:rPr>
+        <w:drawing>
+          <wp:inline distT="0" distB="0" distL="0" distR="0" wp14:anchorId="754E7622" wp14:editId="3011D0C3">
+            <wp:extent cx="5394960" cy="693420"/>
+            <wp:effectExtent l="0" t="0" r="0" b="0"/>
+            <wp:docPr id="2" name="Imagen 2"/>
+            <wp:cNvGraphicFramePr>
+              <a:graphicFrameLocks xmlns:a="http://schemas.openxmlformats.org/drawingml/2006/main" noChangeAspect="1"/>
+            </wp:cNvGraphicFramePr>
+            <a:graphic xmlns:a="http://schemas.openxmlformats.org/drawingml/2006/main">
+              <a:graphicData uri="http://schemas.openxmlformats.org/drawingml/2006/picture">
+                <pic:pic xmlns:pic="http://schemas.openxmlformats.org/drawingml/2006/picture">
+                  <pic:nvPicPr>
+                    <pic:cNvPr id="0" name="Imagen 1"/>
+                    <pic:cNvPicPr>
+                      <a:picLocks noChangeAspect="1" noChangeArrowheads="1"/>
+                    </pic:cNvPicPr>
+                  </pic:nvPicPr>
+                  <pic:blipFill>
+                    <a:blip r:embed="rId10">
+                      <a:extLst>
+                        <a:ext uri="{28A0092B-C50C-407E-A947-70E740481C1C}">
+                          <a14:useLocalDpi xmlns:a14="http://schemas.microsoft.com/office/drawing/2010/main" val="0"/>
+                        </a:ext>
+                      </a:extLst>
+                    </a:blip>
+                    <a:srcRect/>
+                    <a:stretch>
+                      <a:fillRect/>
+                    </a:stretch>
+                  </pic:blipFill>
+                  <pic:spPr bwMode="auto">
+                    <a:xfrm>
+                      <a:off x="0" y="0"/>
+                      <a:ext cx="5394960" cy="693420"/>
+                    </a:xfrm>
+                    <a:prstGeom prst="rect">
+                      <a:avLst/>
+                    </a:prstGeom>
+                    <a:noFill/>
+                    <a:ln>
+                      <a:noFill/>
+                    </a:ln>
+                  </pic:spPr>
+                </pic:pic>
+              </a:graphicData>
+            </a:graphic>
+          </wp:inline>
+        </w:drawing>
+      </w:r>
+    </w:p>
+    <w:p>
+      <w:pPr>
+        <w:spacing w:line="360" w:lineRule="auto"/>
+        <w:jc w:val="both"/>
+        <w:rPr>
+          <w:b/>
+          <w:sz w:val="24"/>
+          <w:szCs w:val="24"/>
+        </w:rPr>
+      </w:pPr>
+    </w:p>
+    <w:p>
+      <w:pPr>
+        <w:spacing w:line="360" w:lineRule="auto"/>
+        <w:jc w:val="both"/>
+        <w:rPr>
+          <w:b/>
+          <w:sz w:val="24"/>
+          <w:szCs w:val="24"/>
+        </w:rPr>
+      </w:pPr>
+      <w:r>
+        <w:rPr>
+          <w:b/>
+          <w:sz w:val="24"/>
+          <w:szCs w:val="24"/>
+        </w:rPr>
+        <w:t>INCIDENCIAS</w:t>
+      </w:r>
+    </w:p>
+    <w:p>
+      <w:pPr>
+        <w:spacing w:line="360" w:lineRule="auto"/>
+        <w:jc w:val="both"/>
+        <w:rPr>
+          <w:sz w:val="24"/>
+        </w:rPr>
+      </w:pPr>
+      <w:r>
+        <w:rPr>
+          <w:sz w:val="24"/>
+        </w:rPr>
+        <w:t xml:space="preserve">El análisis pasa los criterios de calidad de la organización, ya que las calificaciones de mantenibilidad, fiabilidad y seguridad tienen todas una A. Además, la deuda técnica no supera el criterio máximo establecido y las demás medidas tampoco. Aun así, vemos que tenemos 23 </w:t>
+      </w:r>
+      <w:proofErr w:type="spellStart"/>
+      <w:r>
+        <w:rPr>
+          <w:sz w:val="24"/>
+        </w:rPr>
+        <w:t>code</w:t>
+      </w:r>
+      <w:proofErr w:type="spellEnd"/>
+      <w:r>
+        <w:rPr>
+          <w:sz w:val="24"/>
+        </w:rPr>
+        <w:t xml:space="preserve"> </w:t>
+      </w:r>
+      <w:proofErr w:type="spellStart"/>
+      <w:r>
+        <w:rPr>
+          <w:sz w:val="24"/>
+        </w:rPr>
+        <w:t>smells</w:t>
+      </w:r>
+      <w:proofErr w:type="spellEnd"/>
+      <w:r>
+        <w:rPr>
+          <w:sz w:val="24"/>
+        </w:rPr>
+        <w:t xml:space="preserve">, 2 son de severidad crítica, 3 de severidad </w:t>
+      </w:r>
+      <w:proofErr w:type="spellStart"/>
+      <w:r>
+        <w:rPr>
+          <w:sz w:val="24"/>
+        </w:rPr>
+        <w:t>major</w:t>
+      </w:r>
+      <w:proofErr w:type="spellEnd"/>
+      <w:r>
+        <w:rPr>
+          <w:sz w:val="24"/>
+        </w:rPr>
+        <w:t xml:space="preserve">, 4 de severidad </w:t>
+      </w:r>
+      <w:proofErr w:type="spellStart"/>
+      <w:r>
+        <w:rPr>
+          <w:sz w:val="24"/>
+        </w:rPr>
+        <w:t>minor</w:t>
+      </w:r>
+      <w:proofErr w:type="spellEnd"/>
+      <w:r>
+        <w:rPr>
+          <w:sz w:val="24"/>
+        </w:rPr>
+        <w:t xml:space="preserve"> y el resto son de severidad </w:t>
+      </w:r>
+      <w:proofErr w:type="spellStart"/>
+      <w:r>
+        <w:rPr>
+          <w:sz w:val="24"/>
+        </w:rPr>
+        <w:t>info</w:t>
+      </w:r>
+      <w:proofErr w:type="spellEnd"/>
+      <w:r>
+        <w:rPr>
+          <w:sz w:val="24"/>
+        </w:rPr>
+        <w:t xml:space="preserve">. Además, ahora tenemos un 0.8% de código duplicado. </w:t>
+      </w:r>
+    </w:p>
+    <w:p>
+      <w:pPr>
+        <w:spacing w:line="360" w:lineRule="auto"/>
+        <w:jc w:val="both"/>
+        <w:rPr>
+          <w:b/>
+          <w:sz w:val="24"/>
+          <w:szCs w:val="24"/>
+        </w:rPr>
+      </w:pPr>
+      <w:r>
+        <w:rPr>
+          <w:b/>
+          <w:sz w:val="24"/>
+          <w:szCs w:val="24"/>
+        </w:rPr>
+        <w:t>PLAN DE ACCIÓN</w:t>
+      </w:r>
+    </w:p>
+    <w:p>
+      <w:pPr>
+        <w:pStyle w:val="Prrafodelista"/>
+        <w:numPr>
+          <w:ilvl w:val="0"/>
+          <w:numId w:val="17"/>
+        </w:numPr>
+        <w:spacing w:line="360" w:lineRule="auto"/>
+        <w:jc w:val="both"/>
+        <w:rPr>
+          <w:sz w:val="28"/>
+          <w:szCs w:val="24"/>
+        </w:rPr>
+      </w:pPr>
+      <w:r>
+        <w:rPr>
+          <w:sz w:val="24"/>
+        </w:rPr>
+        <w:t xml:space="preserve">Arreglar los 2 </w:t>
+      </w:r>
+      <w:proofErr w:type="spellStart"/>
+      <w:r>
+        <w:rPr>
+          <w:sz w:val="24"/>
+        </w:rPr>
+        <w:t>code</w:t>
+      </w:r>
+      <w:proofErr w:type="spellEnd"/>
+      <w:r>
+        <w:rPr>
+          <w:sz w:val="24"/>
+        </w:rPr>
+        <w:t xml:space="preserve"> </w:t>
+      </w:r>
+      <w:proofErr w:type="spellStart"/>
+      <w:r>
+        <w:rPr>
+          <w:sz w:val="24"/>
+        </w:rPr>
+        <w:t>smells</w:t>
+      </w:r>
+      <w:proofErr w:type="spellEnd"/>
+      <w:r>
+        <w:rPr>
+          <w:sz w:val="24"/>
+        </w:rPr>
+        <w:t xml:space="preserve"> con severidad crítica que suman un total de 9 minutos de deuda técnica.</w:t>
+      </w:r>
+    </w:p>
+    <w:p>
+      <w:pPr>
+        <w:pStyle w:val="Prrafodelista"/>
+        <w:numPr>
+          <w:ilvl w:val="0"/>
+          <w:numId w:val="17"/>
+        </w:numPr>
+        <w:spacing w:line="360" w:lineRule="auto"/>
+        <w:jc w:val="both"/>
+        <w:rPr>
+          <w:sz w:val="28"/>
+          <w:szCs w:val="24"/>
+        </w:rPr>
+      </w:pPr>
+      <w:r>
+        <w:rPr>
+          <w:sz w:val="24"/>
+        </w:rPr>
+        <w:t xml:space="preserve">Arreglar los 5 </w:t>
+      </w:r>
+      <w:proofErr w:type="spellStart"/>
+      <w:r>
+        <w:rPr>
+          <w:sz w:val="24"/>
+        </w:rPr>
+        <w:t>code</w:t>
+      </w:r>
+      <w:proofErr w:type="spellEnd"/>
+      <w:r>
+        <w:rPr>
+          <w:sz w:val="24"/>
+        </w:rPr>
+        <w:t xml:space="preserve"> </w:t>
+      </w:r>
+      <w:proofErr w:type="spellStart"/>
+      <w:r>
+        <w:rPr>
+          <w:sz w:val="24"/>
+        </w:rPr>
+        <w:t>smells</w:t>
+      </w:r>
+      <w:proofErr w:type="spellEnd"/>
+      <w:r>
+        <w:rPr>
+          <w:sz w:val="24"/>
+        </w:rPr>
+        <w:t xml:space="preserve"> con severidad </w:t>
+      </w:r>
+      <w:proofErr w:type="spellStart"/>
+      <w:r>
+        <w:rPr>
+          <w:sz w:val="24"/>
+        </w:rPr>
+        <w:t>major</w:t>
+      </w:r>
+      <w:proofErr w:type="spellEnd"/>
+      <w:r>
+        <w:rPr>
+          <w:sz w:val="24"/>
+        </w:rPr>
+        <w:t xml:space="preserve"> que suman un total de 35 minutos de deuda técnica.</w:t>
+      </w:r>
+    </w:p>
+    <w:p>
+      <w:pPr>
+        <w:pStyle w:val="Prrafodelista"/>
+        <w:numPr>
+          <w:ilvl w:val="0"/>
+          <w:numId w:val="17"/>
+        </w:numPr>
+        <w:spacing w:line="360" w:lineRule="auto"/>
+        <w:jc w:val="both"/>
+        <w:rPr>
+          <w:sz w:val="28"/>
+          <w:szCs w:val="24"/>
+        </w:rPr>
+      </w:pPr>
+      <w:r>
+        <w:rPr>
+          <w:sz w:val="24"/>
+        </w:rPr>
+        <w:t xml:space="preserve">Arreglar los 7 </w:t>
+      </w:r>
+      <w:proofErr w:type="spellStart"/>
+      <w:r>
+        <w:rPr>
+          <w:sz w:val="24"/>
+        </w:rPr>
+        <w:t>code</w:t>
+      </w:r>
+      <w:proofErr w:type="spellEnd"/>
+      <w:r>
+        <w:rPr>
+          <w:sz w:val="24"/>
+        </w:rPr>
+        <w:t xml:space="preserve"> </w:t>
+      </w:r>
+      <w:proofErr w:type="spellStart"/>
+      <w:r>
+        <w:rPr>
+          <w:sz w:val="24"/>
+        </w:rPr>
+        <w:t>smells</w:t>
+      </w:r>
+      <w:proofErr w:type="spellEnd"/>
+      <w:r>
+        <w:rPr>
+          <w:sz w:val="24"/>
+        </w:rPr>
+        <w:t xml:space="preserve"> con severidad </w:t>
+      </w:r>
+      <w:proofErr w:type="spellStart"/>
+      <w:r>
+        <w:rPr>
+          <w:sz w:val="24"/>
+        </w:rPr>
+        <w:t>minor</w:t>
+      </w:r>
+      <w:proofErr w:type="spellEnd"/>
+      <w:r>
+        <w:rPr>
+          <w:sz w:val="24"/>
+        </w:rPr>
+        <w:t xml:space="preserve"> que suman un total de 39 minutos de deuda técnica.</w:t>
+      </w:r>
+    </w:p>
+    <w:p>
+      <w:pPr>
+        <w:spacing w:line="360" w:lineRule="auto"/>
+        <w:jc w:val="both"/>
+        <w:rPr>
+          <w:sz w:val="24"/>
+          <w:szCs w:val="24"/>
+        </w:rPr>
+      </w:pPr>
+      <w:r>
+        <w:rPr>
+          <w:b/>
+          <w:sz w:val="24"/>
+          <w:szCs w:val="24"/>
+        </w:rPr>
+        <w:t>COMENTARIOS</w:t>
+      </w:r>
+    </w:p>
+    <w:p>
+      <w:pPr>
+        <w:rPr>
+          <w:b/>
+          <w:sz w:val="24"/>
+          <w:szCs w:val="24"/>
+        </w:rPr>
+      </w:pPr>
+      <w:r>
+        <w:rPr>
+          <w:sz w:val="24"/>
+        </w:rPr>
+        <w:t xml:space="preserve">Pese a que el proyecto ya cumple con los criterios de calidad de la organización, con el plan de acción que se va a llevar a cabo, mejoremos más el proyecto de cara al aspecto de calidad, asimismo reduciremos la deuda técnica, que actualmente está en 4 horas, </w:t>
+      </w:r>
+      <w:r>
+        <w:rPr>
+          <w:sz w:val="24"/>
+        </w:rPr>
+        <w:lastRenderedPageBreak/>
+        <w:t xml:space="preserve">para alejarla del límite establecido. Además, eliminamos los </w:t>
+      </w:r>
+      <w:proofErr w:type="spellStart"/>
+      <w:r>
+        <w:rPr>
+          <w:sz w:val="24"/>
+        </w:rPr>
+        <w:t>code</w:t>
+      </w:r>
+      <w:proofErr w:type="spellEnd"/>
+      <w:r>
+        <w:rPr>
+          <w:sz w:val="24"/>
+        </w:rPr>
+        <w:t xml:space="preserve"> </w:t>
+      </w:r>
+      <w:proofErr w:type="spellStart"/>
+      <w:r>
+        <w:rPr>
+          <w:sz w:val="24"/>
+        </w:rPr>
+        <w:t>smells</w:t>
+      </w:r>
+      <w:proofErr w:type="spellEnd"/>
+      <w:r>
+        <w:rPr>
+          <w:sz w:val="24"/>
+        </w:rPr>
+        <w:t xml:space="preserve"> más graves en </w:t>
+      </w:r>
+      <w:proofErr w:type="spellStart"/>
+      <w:r>
+        <w:rPr>
+          <w:sz w:val="24"/>
+        </w:rPr>
+        <w:t>nues</w:t>
+      </w:r>
+      <w:proofErr w:type="spellEnd"/>
     </w:p>
     <w:sectPr>
-      <w:headerReference w:type="default" r:id="rId9"/>
+      <w:headerReference w:type="default" r:id="rId11"/>
       <w:pgSz w:w="11906" w:h="16838"/>
       <w:pgMar w:top="1417" w:right="1701" w:bottom="1417" w:left="1701" w:header="708" w:footer="708" w:gutter="0"/>
       <w:cols w:space="708"/>
@@ -953,7 +1937,7 @@
 </file>
 
 <file path=word/endnotes.xml><?xml version="1.0" encoding="utf-8"?>
-<w:endnotes xmlns:wpc="http://schemas.microsoft.com/office/word/2010/wordprocessingCanvas" xmlns:mc="http://schemas.openxmlformats.org/markup-compatibility/2006" xmlns:o="urn:schemas-microsoft-com:office:office" xmlns:r="http://schemas.openxmlformats.org/officeDocument/2006/relationships" xmlns:m="http://schemas.openxmlformats.org/officeDocument/2006/math" xmlns:v="urn:schemas-microsoft-com:vml" xmlns:wp14="http://schemas.microsoft.com/office/word/2010/wordprocessingDrawing" xmlns:wp="http://schemas.openxmlformats.org/drawingml/2006/wordprocessingDrawing" xmlns:w10="urn:schemas-microsoft-com:office:word" xmlns:w="http://schemas.openxmlformats.org/wordprocessingml/2006/main" xmlns:w14="http://schemas.microsoft.com/office/word/2010/wordml" xmlns:w15="http://schemas.microsoft.com/office/word/2012/wordml" xmlns:wpg="http://schemas.microsoft.com/office/word/2010/wordprocessingGroup" xmlns:wpi="http://schemas.microsoft.com/office/word/2010/wordprocessingInk" xmlns:wne="http://schemas.microsoft.com/office/word/2006/wordml" xmlns:wps="http://schemas.microsoft.com/office/word/2010/wordprocessingShape" mc:Ignorable="w14 w15 wp14">
+<w:endnotes xmlns:wpc="http://schemas.microsoft.com/office/word/2010/wordprocessingCanvas" xmlns:cx="http://schemas.microsoft.com/office/drawing/2014/chartex" xmlns:cx1="http://schemas.microsoft.com/office/drawing/2015/9/8/chartex" xmlns:cx2="http://schemas.microsoft.com/office/drawing/2015/10/21/chartex" xmlns:cx3="http://schemas.microsoft.com/office/drawing/2016/5/9/chartex" xmlns:cx4="http://schemas.microsoft.com/office/drawing/2016/5/10/chartex" xmlns:cx5="http://schemas.microsoft.com/office/drawing/2016/5/11/chartex" xmlns:cx6="http://schemas.microsoft.com/office/drawing/2016/5/12/chartex" xmlns:cx7="http://schemas.microsoft.com/office/drawing/2016/5/13/chartex" xmlns:cx8="http://schemas.microsoft.com/office/drawing/2016/5/14/chartex" xmlns:mc="http://schemas.openxmlformats.org/markup-compatibility/2006" xmlns:aink="http://schemas.microsoft.com/office/drawing/2016/ink" xmlns:am3d="http://schemas.microsoft.com/office/drawing/2017/model3d" xmlns:o="urn:schemas-microsoft-com:office:office" xmlns:r="http://schemas.openxmlformats.org/officeDocument/2006/relationships" xmlns:m="http://schemas.openxmlformats.org/officeDocument/2006/math" xmlns:v="urn:schemas-microsoft-com:vml" xmlns:wp14="http://schemas.microsoft.com/office/word/2010/wordprocessingDrawing" xmlns:wp="http://schemas.openxmlformats.org/drawingml/2006/wordprocessingDrawing" xmlns:w10="urn:schemas-microsoft-com:office:word" xmlns:w="http://schemas.openxmlformats.org/wordprocessingml/2006/main" xmlns:w14="http://schemas.microsoft.com/office/word/2010/wordml" xmlns:w15="http://schemas.microsoft.com/office/word/2012/wordml" xmlns:w16cex="http://schemas.microsoft.com/office/word/2018/wordml/cex" xmlns:w16cid="http://schemas.microsoft.com/office/word/2016/wordml/cid" xmlns:w16="http://schemas.microsoft.com/office/word/2018/wordml" xmlns:w16se="http://schemas.microsoft.com/office/word/2015/wordml/symex" xmlns:wpg="http://schemas.microsoft.com/office/word/2010/wordprocessingGroup" xmlns:wpi="http://schemas.microsoft.com/office/word/2010/wordprocessingInk" xmlns:wne="http://schemas.microsoft.com/office/word/2006/wordml" xmlns:wps="http://schemas.microsoft.com/office/word/2010/wordprocessingShape" mc:Ignorable="w14 w15 w16se w16cid w16 w16cex wp14">
   <w:endnote w:type="separator" w:id="-1">
     <w:p>
       <w:pPr>
@@ -978,7 +1962,7 @@
 </file>
 
 <file path=word/footnotes.xml><?xml version="1.0" encoding="utf-8"?>
-<w:footnotes xmlns:wpc="http://schemas.microsoft.com/office/word/2010/wordprocessingCanvas" xmlns:mc="http://schemas.openxmlformats.org/markup-compatibility/2006" xmlns:o="urn:schemas-microsoft-com:office:office" xmlns:r="http://schemas.openxmlformats.org/officeDocument/2006/relationships" xmlns:m="http://schemas.openxmlformats.org/officeDocument/2006/math" xmlns:v="urn:schemas-microsoft-com:vml" xmlns:wp14="http://schemas.microsoft.com/office/word/2010/wordprocessingDrawing" xmlns:wp="http://schemas.openxmlformats.org/drawingml/2006/wordprocessingDrawing" xmlns:w10="urn:schemas-microsoft-com:office:word" xmlns:w="http://schemas.openxmlformats.org/wordprocessingml/2006/main" xmlns:w14="http://schemas.microsoft.com/office/word/2010/wordml" xmlns:w15="http://schemas.microsoft.com/office/word/2012/wordml" xmlns:wpg="http://schemas.microsoft.com/office/word/2010/wordprocessingGroup" xmlns:wpi="http://schemas.microsoft.com/office/word/2010/wordprocessingInk" xmlns:wne="http://schemas.microsoft.com/office/word/2006/wordml" xmlns:wps="http://schemas.microsoft.com/office/word/2010/wordprocessingShape" mc:Ignorable="w14 w15 wp14">
+<w:footnotes xmlns:wpc="http://schemas.microsoft.com/office/word/2010/wordprocessingCanvas" xmlns:cx="http://schemas.microsoft.com/office/drawing/2014/chartex" xmlns:cx1="http://schemas.microsoft.com/office/drawing/2015/9/8/chartex" xmlns:cx2="http://schemas.microsoft.com/office/drawing/2015/10/21/chartex" xmlns:cx3="http://schemas.microsoft.com/office/drawing/2016/5/9/chartex" xmlns:cx4="http://schemas.microsoft.com/office/drawing/2016/5/10/chartex" xmlns:cx5="http://schemas.microsoft.com/office/drawing/2016/5/11/chartex" xmlns:cx6="http://schemas.microsoft.com/office/drawing/2016/5/12/chartex" xmlns:cx7="http://schemas.microsoft.com/office/drawing/2016/5/13/chartex" xmlns:cx8="http://schemas.microsoft.com/office/drawing/2016/5/14/chartex" xmlns:mc="http://schemas.openxmlformats.org/markup-compatibility/2006" xmlns:aink="http://schemas.microsoft.com/office/drawing/2016/ink" xmlns:am3d="http://schemas.microsoft.com/office/drawing/2017/model3d" xmlns:o="urn:schemas-microsoft-com:office:office" xmlns:r="http://schemas.openxmlformats.org/officeDocument/2006/relationships" xmlns:m="http://schemas.openxmlformats.org/officeDocument/2006/math" xmlns:v="urn:schemas-microsoft-com:vml" xmlns:wp14="http://schemas.microsoft.com/office/word/2010/wordprocessingDrawing" xmlns:wp="http://schemas.openxmlformats.org/drawingml/2006/wordprocessingDrawing" xmlns:w10="urn:schemas-microsoft-com:office:word" xmlns:w="http://schemas.openxmlformats.org/wordprocessingml/2006/main" xmlns:w14="http://schemas.microsoft.com/office/word/2010/wordml" xmlns:w15="http://schemas.microsoft.com/office/word/2012/wordml" xmlns:w16cex="http://schemas.microsoft.com/office/word/2018/wordml/cex" xmlns:w16cid="http://schemas.microsoft.com/office/word/2016/wordml/cid" xmlns:w16="http://schemas.microsoft.com/office/word/2018/wordml" xmlns:w16se="http://schemas.microsoft.com/office/word/2015/wordml/symex" xmlns:wpg="http://schemas.microsoft.com/office/word/2010/wordprocessingGroup" xmlns:wpi="http://schemas.microsoft.com/office/word/2010/wordprocessingInk" xmlns:wne="http://schemas.microsoft.com/office/word/2006/wordml" xmlns:wps="http://schemas.microsoft.com/office/word/2010/wordprocessingShape" mc:Ignorable="w14 w15 w16se w16cid w16 w16cex wp14">
   <w:footnote w:type="separator" w:id="-1">
     <w:p>
       <w:pPr>
@@ -1003,7 +1987,7 @@
 </file>
 
 <file path=word/header1.xml><?xml version="1.0" encoding="utf-8"?>
-<w:hdr xmlns:wpc="http://schemas.microsoft.com/office/word/2010/wordprocessingCanvas" xmlns:mc="http://schemas.openxmlformats.org/markup-compatibility/2006" xmlns:o="urn:schemas-microsoft-com:office:office" xmlns:r="http://schemas.openxmlformats.org/officeDocument/2006/relationships" xmlns:m="http://schemas.openxmlformats.org/officeDocument/2006/math" xmlns:v="urn:schemas-microsoft-com:vml" xmlns:wp14="http://schemas.microsoft.com/office/word/2010/wordprocessingDrawing" xmlns:wp="http://schemas.openxmlformats.org/drawingml/2006/wordprocessingDrawing" xmlns:w10="urn:schemas-microsoft-com:office:word" xmlns:w="http://schemas.openxmlformats.org/wordprocessingml/2006/main" xmlns:w14="http://schemas.microsoft.com/office/word/2010/wordml" xmlns:w15="http://schemas.microsoft.com/office/word/2012/wordml" xmlns:wpg="http://schemas.microsoft.com/office/word/2010/wordprocessingGroup" xmlns:wpi="http://schemas.microsoft.com/office/word/2010/wordprocessingInk" xmlns:wne="http://schemas.microsoft.com/office/word/2006/wordml" xmlns:wps="http://schemas.microsoft.com/office/word/2010/wordprocessingShape" mc:Ignorable="w14 w15 wp14">
+<w:hdr xmlns:wpc="http://schemas.microsoft.com/office/word/2010/wordprocessingCanvas" xmlns:cx="http://schemas.microsoft.com/office/drawing/2014/chartex" xmlns:cx1="http://schemas.microsoft.com/office/drawing/2015/9/8/chartex" xmlns:cx2="http://schemas.microsoft.com/office/drawing/2015/10/21/chartex" xmlns:cx3="http://schemas.microsoft.com/office/drawing/2016/5/9/chartex" xmlns:cx4="http://schemas.microsoft.com/office/drawing/2016/5/10/chartex" xmlns:cx5="http://schemas.microsoft.com/office/drawing/2016/5/11/chartex" xmlns:cx6="http://schemas.microsoft.com/office/drawing/2016/5/12/chartex" xmlns:cx7="http://schemas.microsoft.com/office/drawing/2016/5/13/chartex" xmlns:cx8="http://schemas.microsoft.com/office/drawing/2016/5/14/chartex" xmlns:mc="http://schemas.openxmlformats.org/markup-compatibility/2006" xmlns:aink="http://schemas.microsoft.com/office/drawing/2016/ink" xmlns:am3d="http://schemas.microsoft.com/office/drawing/2017/model3d" xmlns:o="urn:schemas-microsoft-com:office:office" xmlns:r="http://schemas.openxmlformats.org/officeDocument/2006/relationships" xmlns:m="http://schemas.openxmlformats.org/officeDocument/2006/math" xmlns:v="urn:schemas-microsoft-com:vml" xmlns:wp14="http://schemas.microsoft.com/office/word/2010/wordprocessingDrawing" xmlns:wp="http://schemas.openxmlformats.org/drawingml/2006/wordprocessingDrawing" xmlns:w10="urn:schemas-microsoft-com:office:word" xmlns:w="http://schemas.openxmlformats.org/wordprocessingml/2006/main" xmlns:w14="http://schemas.microsoft.com/office/word/2010/wordml" xmlns:w15="http://schemas.microsoft.com/office/word/2012/wordml" xmlns:w16cex="http://schemas.microsoft.com/office/word/2018/wordml/cex" xmlns:w16cid="http://schemas.microsoft.com/office/word/2016/wordml/cid" xmlns:w16="http://schemas.microsoft.com/office/word/2018/wordml" xmlns:w16se="http://schemas.microsoft.com/office/word/2015/wordml/symex" xmlns:wpg="http://schemas.microsoft.com/office/word/2010/wordprocessingGroup" xmlns:wpi="http://schemas.microsoft.com/office/word/2010/wordprocessingInk" xmlns:wne="http://schemas.microsoft.com/office/word/2006/wordml" xmlns:wps="http://schemas.microsoft.com/office/word/2010/wordprocessingShape" mc:Ignorable="w14 w15 w16se w16cid w16 w16cex wp14">
   <w:tbl>
     <w:tblPr>
       <w:tblW w:w="0" w:type="auto"/>
@@ -1332,7 +2316,7 @@
 </file>
 
 <file path=word/numbering.xml><?xml version="1.0" encoding="utf-8"?>
-<w:numbering xmlns:wpc="http://schemas.microsoft.com/office/word/2010/wordprocessingCanvas" xmlns:mc="http://schemas.openxmlformats.org/markup-compatibility/2006" xmlns:o="urn:schemas-microsoft-com:office:office" xmlns:r="http://schemas.openxmlformats.org/officeDocument/2006/relationships" xmlns:m="http://schemas.openxmlformats.org/officeDocument/2006/math" xmlns:v="urn:schemas-microsoft-com:vml" xmlns:wp14="http://schemas.microsoft.com/office/word/2010/wordprocessingDrawing" xmlns:wp="http://schemas.openxmlformats.org/drawingml/2006/wordprocessingDrawing" xmlns:w10="urn:schemas-microsoft-com:office:word" xmlns:w="http://schemas.openxmlformats.org/wordprocessingml/2006/main" xmlns:w14="http://schemas.microsoft.com/office/word/2010/wordml" xmlns:w15="http://schemas.microsoft.com/office/word/2012/wordml" xmlns:wpg="http://schemas.microsoft.com/office/word/2010/wordprocessingGroup" xmlns:wpi="http://schemas.microsoft.com/office/word/2010/wordprocessingInk" xmlns:wne="http://schemas.microsoft.com/office/word/2006/wordml" xmlns:wps="http://schemas.microsoft.com/office/word/2010/wordprocessingShape" mc:Ignorable="w14 w15 wp14">
+<w:numbering xmlns:wpc="http://schemas.microsoft.com/office/word/2010/wordprocessingCanvas" xmlns:cx="http://schemas.microsoft.com/office/drawing/2014/chartex" xmlns:cx1="http://schemas.microsoft.com/office/drawing/2015/9/8/chartex" xmlns:cx2="http://schemas.microsoft.com/office/drawing/2015/10/21/chartex" xmlns:cx3="http://schemas.microsoft.com/office/drawing/2016/5/9/chartex" xmlns:cx4="http://schemas.microsoft.com/office/drawing/2016/5/10/chartex" xmlns:cx5="http://schemas.microsoft.com/office/drawing/2016/5/11/chartex" xmlns:cx6="http://schemas.microsoft.com/office/drawing/2016/5/12/chartex" xmlns:cx7="http://schemas.microsoft.com/office/drawing/2016/5/13/chartex" xmlns:cx8="http://schemas.microsoft.com/office/drawing/2016/5/14/chartex" xmlns:mc="http://schemas.openxmlformats.org/markup-compatibility/2006" xmlns:aink="http://schemas.microsoft.com/office/drawing/2016/ink" xmlns:am3d="http://schemas.microsoft.com/office/drawing/2017/model3d" xmlns:o="urn:schemas-microsoft-com:office:office" xmlns:r="http://schemas.openxmlformats.org/officeDocument/2006/relationships" xmlns:m="http://schemas.openxmlformats.org/officeDocument/2006/math" xmlns:v="urn:schemas-microsoft-com:vml" xmlns:wp14="http://schemas.microsoft.com/office/word/2010/wordprocessingDrawing" xmlns:wp="http://schemas.openxmlformats.org/drawingml/2006/wordprocessingDrawing" xmlns:w10="urn:schemas-microsoft-com:office:word" xmlns:w="http://schemas.openxmlformats.org/wordprocessingml/2006/main" xmlns:w14="http://schemas.microsoft.com/office/word/2010/wordml" xmlns:w15="http://schemas.microsoft.com/office/word/2012/wordml" xmlns:w16cex="http://schemas.microsoft.com/office/word/2018/wordml/cex" xmlns:w16cid="http://schemas.microsoft.com/office/word/2016/wordml/cid" xmlns:w16="http://schemas.microsoft.com/office/word/2018/wordml" xmlns:w16se="http://schemas.microsoft.com/office/word/2015/wordml/symex" xmlns:wpg="http://schemas.microsoft.com/office/word/2010/wordprocessingGroup" xmlns:wpi="http://schemas.microsoft.com/office/word/2010/wordprocessingInk" xmlns:wne="http://schemas.microsoft.com/office/word/2006/wordml" xmlns:wps="http://schemas.microsoft.com/office/word/2010/wordprocessingShape" mc:Ignorable="w14 w15 w16se w16cid w16 w16cex wp14">
   <w:abstractNum w:abstractNumId="0" w15:restartNumberingAfterBreak="0">
     <w:nsid w:val="0B2F3FD1"/>
     <w:multiLevelType w:val="hybridMultilevel"/>
@@ -1423,6 +2407,92 @@
     </w:lvl>
   </w:abstractNum>
   <w:abstractNum w:abstractNumId="1" w15:restartNumberingAfterBreak="0">
+    <w:nsid w:val="0F98702F"/>
+    <w:multiLevelType w:val="hybridMultilevel"/>
+    <w:tmpl w:val="7F823970"/>
+    <w:lvl w:ilvl="0" w:tplc="0C0A0011">
+      <w:start w:val="1"/>
+      <w:numFmt w:val="decimal"/>
+      <w:lvlText w:val="%1)"/>
+      <w:lvlJc w:val="left"/>
+      <w:pPr>
+        <w:ind w:left="720" w:hanging="360"/>
+      </w:pPr>
+    </w:lvl>
+    <w:lvl w:ilvl="1" w:tplc="0C0A0019">
+      <w:start w:val="1"/>
+      <w:numFmt w:val="lowerLetter"/>
+      <w:lvlText w:val="%2."/>
+      <w:lvlJc w:val="left"/>
+      <w:pPr>
+        <w:ind w:left="1440" w:hanging="360"/>
+      </w:pPr>
+    </w:lvl>
+    <w:lvl w:ilvl="2" w:tplc="0C0A001B">
+      <w:start w:val="1"/>
+      <w:numFmt w:val="lowerRoman"/>
+      <w:lvlText w:val="%3."/>
+      <w:lvlJc w:val="right"/>
+      <w:pPr>
+        <w:ind w:left="2160" w:hanging="180"/>
+      </w:pPr>
+    </w:lvl>
+    <w:lvl w:ilvl="3" w:tplc="0C0A000F">
+      <w:start w:val="1"/>
+      <w:numFmt w:val="decimal"/>
+      <w:lvlText w:val="%4."/>
+      <w:lvlJc w:val="left"/>
+      <w:pPr>
+        <w:ind w:left="2880" w:hanging="360"/>
+      </w:pPr>
+    </w:lvl>
+    <w:lvl w:ilvl="4" w:tplc="0C0A0019">
+      <w:start w:val="1"/>
+      <w:numFmt w:val="lowerLetter"/>
+      <w:lvlText w:val="%5."/>
+      <w:lvlJc w:val="left"/>
+      <w:pPr>
+        <w:ind w:left="3600" w:hanging="360"/>
+      </w:pPr>
+    </w:lvl>
+    <w:lvl w:ilvl="5" w:tplc="0C0A001B">
+      <w:start w:val="1"/>
+      <w:numFmt w:val="lowerRoman"/>
+      <w:lvlText w:val="%6."/>
+      <w:lvlJc w:val="right"/>
+      <w:pPr>
+        <w:ind w:left="4320" w:hanging="180"/>
+      </w:pPr>
+    </w:lvl>
+    <w:lvl w:ilvl="6" w:tplc="0C0A000F">
+      <w:start w:val="1"/>
+      <w:numFmt w:val="decimal"/>
+      <w:lvlText w:val="%7."/>
+      <w:lvlJc w:val="left"/>
+      <w:pPr>
+        <w:ind w:left="5040" w:hanging="360"/>
+      </w:pPr>
+    </w:lvl>
+    <w:lvl w:ilvl="7" w:tplc="0C0A0019">
+      <w:start w:val="1"/>
+      <w:numFmt w:val="lowerLetter"/>
+      <w:lvlText w:val="%8."/>
+      <w:lvlJc w:val="left"/>
+      <w:pPr>
+        <w:ind w:left="5760" w:hanging="360"/>
+      </w:pPr>
+    </w:lvl>
+    <w:lvl w:ilvl="8" w:tplc="0C0A001B">
+      <w:start w:val="1"/>
+      <w:numFmt w:val="lowerRoman"/>
+      <w:lvlText w:val="%9."/>
+      <w:lvlJc w:val="right"/>
+      <w:pPr>
+        <w:ind w:left="6480" w:hanging="180"/>
+      </w:pPr>
+    </w:lvl>
+  </w:abstractNum>
+  <w:abstractNum w:abstractNumId="2" w15:restartNumberingAfterBreak="0">
     <w:nsid w:val="18523A23"/>
     <w:multiLevelType w:val="hybridMultilevel"/>
     <w:tmpl w:val="43D0027A"/>
@@ -1508,7 +2578,7 @@
       </w:pPr>
     </w:lvl>
   </w:abstractNum>
-  <w:abstractNum w:abstractNumId="2" w15:restartNumberingAfterBreak="0">
+  <w:abstractNum w:abstractNumId="3" w15:restartNumberingAfterBreak="0">
     <w:nsid w:val="1FD31BC8"/>
     <w:multiLevelType w:val="hybridMultilevel"/>
     <w:tmpl w:val="7F823970"/>
@@ -1597,7 +2667,7 @@
       </w:pPr>
     </w:lvl>
   </w:abstractNum>
-  <w:abstractNum w:abstractNumId="3" w15:restartNumberingAfterBreak="0">
+  <w:abstractNum w:abstractNumId="4" w15:restartNumberingAfterBreak="0">
     <w:nsid w:val="3C1A7486"/>
     <w:multiLevelType w:val="hybridMultilevel"/>
     <w:tmpl w:val="1584F118"/>
@@ -1683,7 +2753,7 @@
       </w:pPr>
     </w:lvl>
   </w:abstractNum>
-  <w:abstractNum w:abstractNumId="4" w15:restartNumberingAfterBreak="0">
+  <w:abstractNum w:abstractNumId="5" w15:restartNumberingAfterBreak="0">
     <w:nsid w:val="40D861AE"/>
     <w:multiLevelType w:val="hybridMultilevel"/>
     <w:tmpl w:val="7F823970"/>
@@ -1772,7 +2842,7 @@
       </w:pPr>
     </w:lvl>
   </w:abstractNum>
-  <w:abstractNum w:abstractNumId="5" w15:restartNumberingAfterBreak="0">
+  <w:abstractNum w:abstractNumId="6" w15:restartNumberingAfterBreak="0">
     <w:nsid w:val="435B4938"/>
     <w:multiLevelType w:val="hybridMultilevel"/>
     <w:tmpl w:val="6DAE1C42"/>
@@ -1885,7 +2955,7 @@
       </w:rPr>
     </w:lvl>
   </w:abstractNum>
-  <w:abstractNum w:abstractNumId="6" w15:restartNumberingAfterBreak="0">
+  <w:abstractNum w:abstractNumId="7" w15:restartNumberingAfterBreak="0">
     <w:nsid w:val="43B41265"/>
     <w:multiLevelType w:val="hybridMultilevel"/>
     <w:tmpl w:val="7600594C"/>
@@ -1997,7 +3067,7 @@
       </w:rPr>
     </w:lvl>
   </w:abstractNum>
-  <w:abstractNum w:abstractNumId="7" w15:restartNumberingAfterBreak="0">
+  <w:abstractNum w:abstractNumId="8" w15:restartNumberingAfterBreak="0">
     <w:nsid w:val="43E31ABF"/>
     <w:multiLevelType w:val="hybridMultilevel"/>
     <w:tmpl w:val="7F823970"/>
@@ -2086,7 +3156,7 @@
       </w:pPr>
     </w:lvl>
   </w:abstractNum>
-  <w:abstractNum w:abstractNumId="8" w15:restartNumberingAfterBreak="0">
+  <w:abstractNum w:abstractNumId="9" w15:restartNumberingAfterBreak="0">
     <w:nsid w:val="5E3C7772"/>
     <w:multiLevelType w:val="hybridMultilevel"/>
     <w:tmpl w:val="7F823970"/>
@@ -2175,7 +3245,7 @@
       </w:pPr>
     </w:lvl>
   </w:abstractNum>
-  <w:abstractNum w:abstractNumId="9" w15:restartNumberingAfterBreak="0">
+  <w:abstractNum w:abstractNumId="10" w15:restartNumberingAfterBreak="0">
     <w:nsid w:val="6CC47A47"/>
     <w:multiLevelType w:val="hybridMultilevel"/>
     <w:tmpl w:val="F570757A"/>
@@ -2287,7 +3357,7 @@
       </w:rPr>
     </w:lvl>
   </w:abstractNum>
-  <w:abstractNum w:abstractNumId="10" w15:restartNumberingAfterBreak="0">
+  <w:abstractNum w:abstractNumId="11" w15:restartNumberingAfterBreak="0">
     <w:nsid w:val="6FD479BD"/>
     <w:multiLevelType w:val="hybridMultilevel"/>
     <w:tmpl w:val="7F823970"/>
@@ -2376,7 +3446,7 @@
       </w:pPr>
     </w:lvl>
   </w:abstractNum>
-  <w:abstractNum w:abstractNumId="11" w15:restartNumberingAfterBreak="0">
+  <w:abstractNum w:abstractNumId="12" w15:restartNumberingAfterBreak="0">
     <w:nsid w:val="7E751299"/>
     <w:multiLevelType w:val="hybridMultilevel"/>
     <w:tmpl w:val="7F823970"/>
@@ -2465,7 +3535,7 @@
       </w:pPr>
     </w:lvl>
   </w:abstractNum>
-  <w:abstractNum w:abstractNumId="12" w15:restartNumberingAfterBreak="0">
+  <w:abstractNum w:abstractNumId="13" w15:restartNumberingAfterBreak="0">
     <w:nsid w:val="7FF94613"/>
     <w:multiLevelType w:val="hybridMultilevel"/>
     <w:tmpl w:val="7F823970"/>
@@ -2555,22 +3625,22 @@
     </w:lvl>
   </w:abstractNum>
   <w:num w:numId="1">
+    <w:abstractNumId w:val="7"/>
+  </w:num>
+  <w:num w:numId="2">
+    <w:abstractNumId w:val="11"/>
+  </w:num>
+  <w:num w:numId="3">
     <w:abstractNumId w:val="6"/>
   </w:num>
-  <w:num w:numId="2">
-    <w:abstractNumId w:val="10"/>
-  </w:num>
-  <w:num w:numId="3">
-    <w:abstractNumId w:val="5"/>
-  </w:num>
   <w:num w:numId="4">
-    <w:abstractNumId w:val="7"/>
+    <w:abstractNumId w:val="8"/>
   </w:num>
   <w:num w:numId="5">
-    <w:abstractNumId w:val="8"/>
+    <w:abstractNumId w:val="9"/>
   </w:num>
   <w:num w:numId="6">
-    <w:abstractNumId w:val="8"/>
+    <w:abstractNumId w:val="9"/>
     <w:lvlOverride w:ilvl="0">
       <w:startOverride w:val="1"/>
     </w:lvlOverride>
@@ -2600,34 +3670,106 @@
     </w:lvlOverride>
   </w:num>
   <w:num w:numId="7">
-    <w:abstractNumId w:val="11"/>
+    <w:abstractNumId w:val="12"/>
   </w:num>
   <w:num w:numId="8">
-    <w:abstractNumId w:val="9"/>
+    <w:abstractNumId w:val="10"/>
   </w:num>
   <w:num w:numId="9">
-    <w:abstractNumId w:val="3"/>
+    <w:abstractNumId w:val="4"/>
   </w:num>
   <w:num w:numId="10">
-    <w:abstractNumId w:val="1"/>
+    <w:abstractNumId w:val="2"/>
   </w:num>
   <w:num w:numId="11">
-    <w:abstractNumId w:val="12"/>
+    <w:abstractNumId w:val="13"/>
   </w:num>
   <w:num w:numId="12">
-    <w:abstractNumId w:val="4"/>
+    <w:abstractNumId w:val="5"/>
   </w:num>
   <w:num w:numId="13">
-    <w:abstractNumId w:val="2"/>
+    <w:abstractNumId w:val="3"/>
   </w:num>
   <w:num w:numId="14">
     <w:abstractNumId w:val="0"/>
+  </w:num>
+  <w:num w:numId="15">
+    <w:abstractNumId w:val="0"/>
+    <w:lvlOverride w:ilvl="0">
+      <w:startOverride w:val="1"/>
+    </w:lvlOverride>
+    <w:lvlOverride w:ilvl="1">
+      <w:startOverride w:val="1"/>
+    </w:lvlOverride>
+    <w:lvlOverride w:ilvl="2">
+      <w:startOverride w:val="1"/>
+    </w:lvlOverride>
+    <w:lvlOverride w:ilvl="3">
+      <w:startOverride w:val="1"/>
+    </w:lvlOverride>
+    <w:lvlOverride w:ilvl="4">
+      <w:startOverride w:val="1"/>
+    </w:lvlOverride>
+    <w:lvlOverride w:ilvl="5">
+      <w:startOverride w:val="1"/>
+    </w:lvlOverride>
+    <w:lvlOverride w:ilvl="6">
+      <w:startOverride w:val="1"/>
+    </w:lvlOverride>
+    <w:lvlOverride w:ilvl="7">
+      <w:startOverride w:val="1"/>
+    </w:lvlOverride>
+    <w:lvlOverride w:ilvl="8">
+      <w:startOverride w:val="1"/>
+    </w:lvlOverride>
+  </w:num>
+  <w:num w:numId="16">
+    <w:abstractNumId w:val="10"/>
+    <w:lvlOverride w:ilvl="0"/>
+    <w:lvlOverride w:ilvl="1"/>
+    <w:lvlOverride w:ilvl="2"/>
+    <w:lvlOverride w:ilvl="3"/>
+    <w:lvlOverride w:ilvl="4"/>
+    <w:lvlOverride w:ilvl="5"/>
+    <w:lvlOverride w:ilvl="6"/>
+    <w:lvlOverride w:ilvl="7"/>
+    <w:lvlOverride w:ilvl="8"/>
+  </w:num>
+  <w:num w:numId="17">
+    <w:abstractNumId w:val="1"/>
+    <w:lvlOverride w:ilvl="0">
+      <w:startOverride w:val="1"/>
+    </w:lvlOverride>
+    <w:lvlOverride w:ilvl="1">
+      <w:startOverride w:val="1"/>
+    </w:lvlOverride>
+    <w:lvlOverride w:ilvl="2">
+      <w:startOverride w:val="1"/>
+    </w:lvlOverride>
+    <w:lvlOverride w:ilvl="3">
+      <w:startOverride w:val="1"/>
+    </w:lvlOverride>
+    <w:lvlOverride w:ilvl="4">
+      <w:startOverride w:val="1"/>
+    </w:lvlOverride>
+    <w:lvlOverride w:ilvl="5">
+      <w:startOverride w:val="1"/>
+    </w:lvlOverride>
+    <w:lvlOverride w:ilvl="6">
+      <w:startOverride w:val="1"/>
+    </w:lvlOverride>
+    <w:lvlOverride w:ilvl="7">
+      <w:startOverride w:val="1"/>
+    </w:lvlOverride>
+    <w:lvlOverride w:ilvl="8">
+      <w:startOverride w:val="1"/>
+    </w:lvlOverride>
   </w:num>
 </w:numbering>
 </file>
 
 <file path=word/styles.xml><?xml version="1.0" encoding="utf-8"?>
-<w:styles xmlns:mc="http://schemas.openxmlformats.org/markup-compatibility/2006" xmlns:r="http://schemas.openxmlformats.org/officeDocument/2006/relationships" xmlns:w="http://schemas.openxmlformats.org/wordprocessingml/2006/main" xmlns:w14="http://schemas.microsoft.com/office/word/2010/wordml" xmlns:w15="http://schemas.microsoft.com/office/word/2012/wordml" mc:Ignorable="w14 w15">
+<w:styles xmlns:mc="http://schemas.openxmlformats.org/markup-compatibility/2006" xmlns:r="http://schemas.openxmlformats.org/officeDocument/2006/relationships" xmlns:w="http://schemas.openxmlformats.org/wordprocessingml/2006/main" xmlns:w14="http://schemas.microsoft.com/office/word/2010/wordml" xmlns:w15="http://schemas.microsoft.com/office/word/2012/wordml" xmlns:w16cex="http://schemas.microsoft.com/office/word/2018/wordml/cex" xmlns:w16cid="http://schemas.microsoft.com/office/word/2016/wordml/cid" xmlns:w16="http://schemas.microsoft.com/office/word/2018/wordml" xmlns:w16se="http://schemas.microsoft.com/office/word/2015/wordml/symex" mc:Ignorable="w14 w15 w16se w16cid w16 w16cex">
   <w:docDefaults>
     <w:rPrDefault>
       <w:rPr>
@@ -2643,7 +3785,7 @@
       </w:pPr>
     </w:pPrDefault>
   </w:docDefaults>
-  <w:latentStyles w:defLockedState="0" w:defUIPriority="99" w:defSemiHidden="0" w:defUnhideWhenUsed="0" w:defQFormat="0" w:count="371">
+  <w:latentStyles w:defLockedState="0" w:defUIPriority="99" w:defSemiHidden="0" w:defUnhideWhenUsed="0" w:defQFormat="0" w:count="376">
     <w:lsdException w:name="Normal" w:uiPriority="0" w:qFormat="1"/>
     <w:lsdException w:name="heading 1" w:uiPriority="9" w:qFormat="1"/>
     <w:lsdException w:name="heading 2" w:semiHidden="1" w:uiPriority="9" w:unhideWhenUsed="1" w:qFormat="1"/>
@@ -2749,7 +3891,6 @@
     <w:lsdException w:name="HTML Sample" w:semiHidden="1" w:unhideWhenUsed="1"/>
     <w:lsdException w:name="HTML Typewriter" w:semiHidden="1" w:unhideWhenUsed="1"/>
     <w:lsdException w:name="HTML Variable" w:semiHidden="1" w:unhideWhenUsed="1"/>
-    <w:lsdException w:name="Normal Table" w:semiHidden="1" w:unhideWhenUsed="1"/>
     <w:lsdException w:name="annotation subject" w:semiHidden="1" w:unhideWhenUsed="1"/>
     <w:lsdException w:name="No List" w:semiHidden="1" w:unhideWhenUsed="1"/>
     <w:lsdException w:name="Outline List 1" w:semiHidden="1" w:unhideWhenUsed="1"/>
@@ -2792,11 +3933,8 @@
     <w:lsdException w:name="Table Contemporary" w:semiHidden="1" w:unhideWhenUsed="1"/>
     <w:lsdException w:name="Table Elegant" w:semiHidden="1" w:unhideWhenUsed="1"/>
     <w:lsdException w:name="Table Professional" w:semiHidden="1" w:unhideWhenUsed="1"/>
-    <w:lsdException w:name="Table Subtle 1" w:semiHidden="1" w:unhideWhenUsed="1"/>
     <w:lsdException w:name="Table Subtle 2" w:semiHidden="1" w:unhideWhenUsed="1"/>
     <w:lsdException w:name="Table Web 1" w:semiHidden="1" w:unhideWhenUsed="1"/>
-    <w:lsdException w:name="Table Web 2" w:semiHidden="1" w:unhideWhenUsed="1"/>
-    <w:lsdException w:name="Table Web 3" w:semiHidden="1" w:unhideWhenUsed="1"/>
     <w:lsdException w:name="Balloon Text" w:semiHidden="1" w:unhideWhenUsed="1"/>
     <w:lsdException w:name="Table Grid" w:uiPriority="39"/>
     <w:lsdException w:name="Table Theme" w:semiHidden="1" w:unhideWhenUsed="1"/>
@@ -3015,6 +4153,11 @@
     <w:lsdException w:name="List Table 5 Dark Accent 6" w:uiPriority="50"/>
     <w:lsdException w:name="List Table 6 Colorful Accent 6" w:uiPriority="51"/>
     <w:lsdException w:name="List Table 7 Colorful Accent 6" w:uiPriority="52"/>
+    <w:lsdException w:name="Mention" w:semiHidden="1" w:unhideWhenUsed="1"/>
+    <w:lsdException w:name="Smart Hyperlink" w:semiHidden="1" w:unhideWhenUsed="1"/>
+    <w:lsdException w:name="Hashtag" w:semiHidden="1" w:unhideWhenUsed="1"/>
+    <w:lsdException w:name="Unresolved Mention" w:semiHidden="1" w:unhideWhenUsed="1"/>
+    <w:lsdException w:name="Smart Link" w:semiHidden="1" w:unhideWhenUsed="1"/>
   </w:latentStyles>
   <w:style w:type="paragraph" w:default="1" w:styleId="Normal">
     <w:name w:val="Normal"/>

</xml_diff>